<commit_message>
Finalizei a aula 1 do curso
Iniciamos a grid, aprendemos as primeiras configurações do css e como faze-las
</commit_message>
<xml_diff>
--- a/Formação HTML && CSS3/CSS Grid - Simplificando layouts/CSS Grid - Simplificando layouts.docx
+++ b/Formação HTML && CSS3/CSS Grid - Simplificando layouts/CSS Grid - Simplificando layouts.docx
@@ -63,6 +63,346 @@
           <w:szCs w:val="24"/>
         </w:rPr>
         <w:t xml:space="preserve"> </w:t>
+      </w:r>
+      <w:r>
+        <w:rPr>
+          <w:rFonts w:ascii="Times New Roman" w:hAnsi="Times New Roman" w:cs="Times New Roman"/>
+          <w:sz w:val="24"/>
+          <w:szCs w:val="24"/>
+        </w:rPr>
+        <w:t>Para fazer um grid, nós primeiro precisamos determinar que aquela seção, ou até mesmo o próprio body, se você quiser que o grid se aplique a todo o seu site, é/se comporte como um grid.</w:t>
+      </w:r>
+    </w:p>
+    <w:p>
+      <w:pPr>
+        <w:pStyle w:val="PargrafodaLista"/>
+        <w:numPr>
+          <w:ilvl w:val="2"/>
+          <w:numId w:val="1"/>
+        </w:numPr>
+        <w:jc w:val="both"/>
+        <w:rPr>
+          <w:rFonts w:ascii="Times New Roman" w:hAnsi="Times New Roman" w:cs="Times New Roman"/>
+          <w:b/>
+          <w:bCs/>
+          <w:sz w:val="24"/>
+          <w:szCs w:val="24"/>
+          <w:u w:val="single"/>
+        </w:rPr>
+      </w:pPr>
+      <w:r>
+        <w:rPr>
+          <w:rFonts w:ascii="Times New Roman" w:hAnsi="Times New Roman" w:cs="Times New Roman"/>
+          <w:sz w:val="24"/>
+          <w:szCs w:val="24"/>
+        </w:rPr>
+        <w:t xml:space="preserve">Para isso nós colocamos uma classe específica naquela seção e no CSS colocar um </w:t>
+      </w:r>
+      <w:r>
+        <w:rPr>
+          <w:rFonts w:ascii="Times New Roman" w:hAnsi="Times New Roman" w:cs="Times New Roman"/>
+          <w:i/>
+          <w:iCs/>
+          <w:sz w:val="24"/>
+          <w:szCs w:val="24"/>
+        </w:rPr>
+        <w:t>display: grid;</w:t>
+      </w:r>
+      <w:r>
+        <w:rPr>
+          <w:rFonts w:ascii="Times New Roman" w:hAnsi="Times New Roman" w:cs="Times New Roman"/>
+          <w:sz w:val="24"/>
+          <w:szCs w:val="24"/>
+        </w:rPr>
+        <w:t>, e fazer algumas outras configurações, determinando quais serão as áreas do cabeçalho, conteúdo e rodapé.</w:t>
+      </w:r>
+    </w:p>
+    <w:p>
+      <w:pPr>
+        <w:pStyle w:val="PargrafodaLista"/>
+        <w:numPr>
+          <w:ilvl w:val="2"/>
+          <w:numId w:val="1"/>
+        </w:numPr>
+        <w:jc w:val="both"/>
+        <w:rPr>
+          <w:rFonts w:ascii="Times New Roman" w:hAnsi="Times New Roman" w:cs="Times New Roman"/>
+          <w:b/>
+          <w:bCs/>
+          <w:sz w:val="24"/>
+          <w:szCs w:val="24"/>
+          <w:u w:val="single"/>
+        </w:rPr>
+      </w:pPr>
+      <w:r>
+        <w:rPr>
+          <w:rFonts w:ascii="Times New Roman" w:hAnsi="Times New Roman" w:cs="Times New Roman"/>
+          <w:sz w:val="24"/>
+          <w:szCs w:val="24"/>
+        </w:rPr>
+        <w:t>Essas áreas são as classes colocadas em cada sessão/tag que você queira que sejam grids, como por exemplo as classe: .cabecalho, .conteudo, .rodape.</w:t>
+      </w:r>
+    </w:p>
+    <w:p>
+      <w:pPr>
+        <w:pStyle w:val="PargrafodaLista"/>
+        <w:numPr>
+          <w:ilvl w:val="2"/>
+          <w:numId w:val="1"/>
+        </w:numPr>
+        <w:jc w:val="both"/>
+        <w:rPr>
+          <w:rFonts w:ascii="Times New Roman" w:hAnsi="Times New Roman" w:cs="Times New Roman"/>
+          <w:b/>
+          <w:bCs/>
+          <w:sz w:val="24"/>
+          <w:szCs w:val="24"/>
+          <w:u w:val="single"/>
+        </w:rPr>
+      </w:pPr>
+      <w:r>
+        <w:rPr>
+          <w:rFonts w:ascii="Times New Roman" w:hAnsi="Times New Roman" w:cs="Times New Roman"/>
+          <w:sz w:val="24"/>
+          <w:szCs w:val="24"/>
+        </w:rPr>
+        <w:t xml:space="preserve">Tendo isso em mente, como definimos o &lt;body&gt; como </w:t>
+      </w:r>
+      <w:r>
+        <w:rPr>
+          <w:rFonts w:ascii="Times New Roman" w:hAnsi="Times New Roman" w:cs="Times New Roman"/>
+          <w:i/>
+          <w:iCs/>
+          <w:sz w:val="24"/>
+          <w:szCs w:val="24"/>
+        </w:rPr>
+        <w:t>display: grid;</w:t>
+      </w:r>
+      <w:r>
+        <w:rPr>
+          <w:rFonts w:ascii="Times New Roman" w:hAnsi="Times New Roman" w:cs="Times New Roman"/>
+          <w:sz w:val="24"/>
+          <w:szCs w:val="24"/>
+        </w:rPr>
+        <w:t xml:space="preserve"> é nele que iremos determinar essas áreas usando o </w:t>
+      </w:r>
+      <w:r>
+        <w:rPr>
+          <w:rFonts w:ascii="Times New Roman" w:hAnsi="Times New Roman" w:cs="Times New Roman"/>
+          <w:i/>
+          <w:iCs/>
+          <w:sz w:val="24"/>
+          <w:szCs w:val="24"/>
+        </w:rPr>
+        <w:t>grid-tamplate-areas: “cabecalho” “conteudo” “rodape”;</w:t>
+      </w:r>
+      <w:r>
+        <w:rPr>
+          <w:rFonts w:ascii="Times New Roman" w:hAnsi="Times New Roman" w:cs="Times New Roman"/>
+          <w:sz w:val="24"/>
+          <w:szCs w:val="24"/>
+        </w:rPr>
+        <w:t>.</w:t>
+      </w:r>
+    </w:p>
+    <w:p>
+      <w:pPr>
+        <w:pStyle w:val="PargrafodaLista"/>
+        <w:numPr>
+          <w:ilvl w:val="2"/>
+          <w:numId w:val="1"/>
+        </w:numPr>
+        <w:jc w:val="both"/>
+        <w:rPr>
+          <w:rFonts w:ascii="Times New Roman" w:hAnsi="Times New Roman" w:cs="Times New Roman"/>
+          <w:b/>
+          <w:bCs/>
+          <w:sz w:val="24"/>
+          <w:szCs w:val="24"/>
+          <w:u w:val="single"/>
+        </w:rPr>
+      </w:pPr>
+      <w:r>
+        <w:rPr>
+          <w:rFonts w:ascii="Times New Roman" w:hAnsi="Times New Roman" w:cs="Times New Roman"/>
+          <w:sz w:val="24"/>
+          <w:szCs w:val="24"/>
+        </w:rPr>
+        <w:t xml:space="preserve">Em seguida, podemos colocar o </w:t>
+      </w:r>
+      <w:r>
+        <w:rPr>
+          <w:rFonts w:ascii="Times New Roman" w:hAnsi="Times New Roman" w:cs="Times New Roman"/>
+          <w:i/>
+          <w:iCs/>
+          <w:sz w:val="24"/>
+          <w:szCs w:val="24"/>
+        </w:rPr>
+        <w:t>grid-tamplate-columns: auto;</w:t>
+      </w:r>
+      <w:r>
+        <w:rPr>
+          <w:rFonts w:ascii="Times New Roman" w:hAnsi="Times New Roman" w:cs="Times New Roman"/>
+          <w:sz w:val="24"/>
+          <w:szCs w:val="24"/>
+        </w:rPr>
+        <w:t>, para setarem as colunas automaticamente.</w:t>
+      </w:r>
+      <w:r>
+        <w:rPr>
+          <w:rFonts w:ascii="Times New Roman" w:hAnsi="Times New Roman" w:cs="Times New Roman"/>
+          <w:sz w:val="24"/>
+          <w:szCs w:val="24"/>
+        </w:rPr>
+        <w:t xml:space="preserve"> O mesmo vale para as linhas </w:t>
+      </w:r>
+      <w:r>
+        <w:rPr>
+          <w:rFonts w:ascii="Times New Roman" w:hAnsi="Times New Roman" w:cs="Times New Roman"/>
+          <w:i/>
+          <w:iCs/>
+          <w:sz w:val="24"/>
+          <w:szCs w:val="24"/>
+        </w:rPr>
+        <w:t>grid-tamplate-</w:t>
+      </w:r>
+      <w:r>
+        <w:rPr>
+          <w:rFonts w:ascii="Times New Roman" w:hAnsi="Times New Roman" w:cs="Times New Roman"/>
+          <w:i/>
+          <w:iCs/>
+          <w:sz w:val="24"/>
+          <w:szCs w:val="24"/>
+        </w:rPr>
+        <w:t>rows</w:t>
+      </w:r>
+      <w:r>
+        <w:rPr>
+          <w:rFonts w:ascii="Times New Roman" w:hAnsi="Times New Roman" w:cs="Times New Roman"/>
+          <w:i/>
+          <w:iCs/>
+          <w:sz w:val="24"/>
+          <w:szCs w:val="24"/>
+        </w:rPr>
+        <w:t>: auto;</w:t>
+      </w:r>
+      <w:r>
+        <w:rPr>
+          <w:rFonts w:ascii="Times New Roman" w:hAnsi="Times New Roman" w:cs="Times New Roman"/>
+          <w:sz w:val="24"/>
+          <w:szCs w:val="24"/>
+        </w:rPr>
+        <w:t>.</w:t>
+      </w:r>
+      <w:r>
+        <w:rPr>
+          <w:rFonts w:ascii="Times New Roman" w:hAnsi="Times New Roman" w:cs="Times New Roman"/>
+          <w:sz w:val="24"/>
+          <w:szCs w:val="24"/>
+        </w:rPr>
+        <w:t xml:space="preserve"> Porém com um adendo: Cada área tem sua própria linha, dessa forma, precisamos colocar valores para cada um ficando: </w:t>
+      </w:r>
+      <w:r>
+        <w:rPr>
+          <w:rFonts w:ascii="Times New Roman" w:hAnsi="Times New Roman" w:cs="Times New Roman"/>
+          <w:i/>
+          <w:iCs/>
+          <w:sz w:val="24"/>
+          <w:szCs w:val="24"/>
+        </w:rPr>
+        <w:t xml:space="preserve">grid-tamplate-rows: </w:t>
+      </w:r>
+      <w:r>
+        <w:rPr>
+          <w:rFonts w:ascii="Times New Roman" w:hAnsi="Times New Roman" w:cs="Times New Roman"/>
+          <w:i/>
+          <w:iCs/>
+          <w:sz w:val="24"/>
+          <w:szCs w:val="24"/>
+        </w:rPr>
+        <w:t xml:space="preserve">50px </w:t>
+      </w:r>
+      <w:r>
+        <w:rPr>
+          <w:rFonts w:ascii="Times New Roman" w:hAnsi="Times New Roman" w:cs="Times New Roman"/>
+          <w:i/>
+          <w:iCs/>
+          <w:sz w:val="24"/>
+          <w:szCs w:val="24"/>
+        </w:rPr>
+        <w:t>auto</w:t>
+      </w:r>
+      <w:r>
+        <w:rPr>
+          <w:rFonts w:ascii="Times New Roman" w:hAnsi="Times New Roman" w:cs="Times New Roman"/>
+          <w:i/>
+          <w:iCs/>
+          <w:sz w:val="24"/>
+          <w:szCs w:val="24"/>
+        </w:rPr>
+        <w:t xml:space="preserve"> auto</w:t>
+      </w:r>
+      <w:r>
+        <w:rPr>
+          <w:rFonts w:ascii="Times New Roman" w:hAnsi="Times New Roman" w:cs="Times New Roman"/>
+          <w:i/>
+          <w:iCs/>
+          <w:sz w:val="24"/>
+          <w:szCs w:val="24"/>
+        </w:rPr>
+        <w:t>;</w:t>
+      </w:r>
+      <w:r>
+        <w:rPr>
+          <w:rFonts w:ascii="Times New Roman" w:hAnsi="Times New Roman" w:cs="Times New Roman"/>
+          <w:sz w:val="24"/>
+          <w:szCs w:val="24"/>
+        </w:rPr>
+        <w:t>, no caso do nosso exemplo.</w:t>
+      </w:r>
+    </w:p>
+    <w:p>
+      <w:pPr>
+        <w:pStyle w:val="PargrafodaLista"/>
+        <w:numPr>
+          <w:ilvl w:val="1"/>
+          <w:numId w:val="1"/>
+        </w:numPr>
+        <w:jc w:val="both"/>
+        <w:rPr>
+          <w:rFonts w:ascii="Times New Roman" w:hAnsi="Times New Roman" w:cs="Times New Roman"/>
+          <w:b/>
+          <w:bCs/>
+          <w:sz w:val="24"/>
+          <w:szCs w:val="24"/>
+          <w:u w:val="single"/>
+        </w:rPr>
+      </w:pPr>
+      <w:r>
+        <w:rPr>
+          <w:rFonts w:ascii="Times New Roman" w:hAnsi="Times New Roman" w:cs="Times New Roman"/>
+          <w:sz w:val="24"/>
+          <w:szCs w:val="24"/>
+        </w:rPr>
+        <w:t xml:space="preserve">Para determinar que cada área que você colocou seja referente a que está na configuração da tag &lt;body&gt;, precisamos colocar um </w:t>
+      </w:r>
+      <w:r>
+        <w:rPr>
+          <w:rFonts w:ascii="Times New Roman" w:hAnsi="Times New Roman" w:cs="Times New Roman"/>
+          <w:i/>
+          <w:iCs/>
+          <w:sz w:val="24"/>
+          <w:szCs w:val="24"/>
+        </w:rPr>
+        <w:t>grid-area: nomeDoGrid;</w:t>
+      </w:r>
+      <w:r>
+        <w:rPr>
+          <w:rFonts w:ascii="Times New Roman" w:hAnsi="Times New Roman" w:cs="Times New Roman"/>
+          <w:sz w:val="24"/>
+          <w:szCs w:val="24"/>
+        </w:rPr>
+        <w:t>, em todas as tags que determinamos que serão áreas, colocando o nome referente ao que foi colocado na config inicial. Geralmente coloca-se o mesmo nome da classe da tag.</w:t>
       </w:r>
     </w:p>
     <w:sectPr>
@@ -80,7 +420,7 @@
   <w:abstractNum w:abstractNumId="0" w15:restartNumberingAfterBreak="0">
     <w:nsid w:val="3DC3225A"/>
     <w:multiLevelType w:val="multilevel"/>
-    <w:tmpl w:val="004A848A"/>
+    <w:tmpl w:val="4B38268E"/>
     <w:lvl w:ilvl="0">
       <w:start w:val="1"/>
       <w:numFmt w:val="decimal"/>
@@ -119,6 +459,8 @@
       </w:pPr>
       <w:rPr>
         <w:rFonts w:hint="default"/>
+        <w:b w:val="0"/>
+        <w:bCs w:val="0"/>
       </w:rPr>
     </w:lvl>
     <w:lvl w:ilvl="3">

</xml_diff>

<commit_message>
Iniciando a aula 2 do curso de Grid
Aula 2 – Criando o Layout da Seleção de destaques
Todo o material da aula 1 foi copiado com o intuito de manter um controle de progresso e alterações.
</commit_message>
<xml_diff>
--- a/Formação HTML && CSS3/CSS Grid - Simplificando layouts/CSS Grid - Simplificando layouts.docx
+++ b/Formação HTML && CSS3/CSS Grid - Simplificando layouts/CSS Grid - Simplificando layouts.docx
@@ -106,15 +106,35 @@
           <w:sz w:val="24"/>
           <w:szCs w:val="24"/>
         </w:rPr>
-        <w:t>display: grid;</w:t>
-      </w:r>
-      <w:r>
-        <w:rPr>
-          <w:rFonts w:ascii="Times New Roman" w:hAnsi="Times New Roman" w:cs="Times New Roman"/>
-          <w:sz w:val="24"/>
-          <w:szCs w:val="24"/>
-        </w:rPr>
-        <w:t>, e fazer algumas outras configurações, determinando quais serão as áreas do cabeçalho, conteúdo e rodapé.</w:t>
+        <w:t xml:space="preserve">display: </w:t>
+      </w:r>
+      <w:proofErr w:type="gramStart"/>
+      <w:r>
+        <w:rPr>
+          <w:rFonts w:ascii="Times New Roman" w:hAnsi="Times New Roman" w:cs="Times New Roman"/>
+          <w:i/>
+          <w:iCs/>
+          <w:sz w:val="24"/>
+          <w:szCs w:val="24"/>
+        </w:rPr>
+        <w:t>grid;</w:t>
+      </w:r>
+      <w:r>
+        <w:rPr>
+          <w:rFonts w:ascii="Times New Roman" w:hAnsi="Times New Roman" w:cs="Times New Roman"/>
+          <w:sz w:val="24"/>
+          <w:szCs w:val="24"/>
+        </w:rPr>
+        <w:t>,</w:t>
+      </w:r>
+      <w:proofErr w:type="gramEnd"/>
+      <w:r>
+        <w:rPr>
+          <w:rFonts w:ascii="Times New Roman" w:hAnsi="Times New Roman" w:cs="Times New Roman"/>
+          <w:sz w:val="24"/>
+          <w:szCs w:val="24"/>
+        </w:rPr>
+        <w:t xml:space="preserve"> e fazer algumas outras configurações, determinando quais serão as áreas do cabeçalho, conteúdo e rodapé.</w:t>
       </w:r>
     </w:p>
     <w:p>
@@ -140,7 +160,71 @@
           <w:sz w:val="24"/>
           <w:szCs w:val="24"/>
         </w:rPr>
-        <w:t>Essas áreas são as classes colocadas em cada sessão/tag que você queira que sejam grids, como por exemplo as classe: .cabecalho, .conteudo, .rodape.</w:t>
+        <w:t>Essas áreas são as classes colocadas em cada sessão/tag que você queira que sejam grids, como por exemplo as classe</w:t>
+      </w:r>
+      <w:proofErr w:type="gramStart"/>
+      <w:r>
+        <w:rPr>
+          <w:rFonts w:ascii="Times New Roman" w:hAnsi="Times New Roman" w:cs="Times New Roman"/>
+          <w:sz w:val="24"/>
+          <w:szCs w:val="24"/>
+        </w:rPr>
+        <w:t>: .</w:t>
+      </w:r>
+      <w:proofErr w:type="spellStart"/>
+      <w:r>
+        <w:rPr>
+          <w:rFonts w:ascii="Times New Roman" w:hAnsi="Times New Roman" w:cs="Times New Roman"/>
+          <w:sz w:val="24"/>
+          <w:szCs w:val="24"/>
+        </w:rPr>
+        <w:t>cabecalho</w:t>
+      </w:r>
+      <w:proofErr w:type="spellEnd"/>
+      <w:proofErr w:type="gramEnd"/>
+      <w:r>
+        <w:rPr>
+          <w:rFonts w:ascii="Times New Roman" w:hAnsi="Times New Roman" w:cs="Times New Roman"/>
+          <w:sz w:val="24"/>
+          <w:szCs w:val="24"/>
+        </w:rPr>
+        <w:t>, .</w:t>
+      </w:r>
+      <w:proofErr w:type="spellStart"/>
+      <w:r>
+        <w:rPr>
+          <w:rFonts w:ascii="Times New Roman" w:hAnsi="Times New Roman" w:cs="Times New Roman"/>
+          <w:sz w:val="24"/>
+          <w:szCs w:val="24"/>
+        </w:rPr>
+        <w:t>conteudo</w:t>
+      </w:r>
+      <w:proofErr w:type="spellEnd"/>
+      <w:r>
+        <w:rPr>
+          <w:rFonts w:ascii="Times New Roman" w:hAnsi="Times New Roman" w:cs="Times New Roman"/>
+          <w:sz w:val="24"/>
+          <w:szCs w:val="24"/>
+        </w:rPr>
+        <w:t>, .</w:t>
+      </w:r>
+      <w:proofErr w:type="spellStart"/>
+      <w:r>
+        <w:rPr>
+          <w:rFonts w:ascii="Times New Roman" w:hAnsi="Times New Roman" w:cs="Times New Roman"/>
+          <w:sz w:val="24"/>
+          <w:szCs w:val="24"/>
+        </w:rPr>
+        <w:t>rodape</w:t>
+      </w:r>
+      <w:proofErr w:type="spellEnd"/>
+      <w:r>
+        <w:rPr>
+          <w:rFonts w:ascii="Times New Roman" w:hAnsi="Times New Roman" w:cs="Times New Roman"/>
+          <w:sz w:val="24"/>
+          <w:szCs w:val="24"/>
+        </w:rPr>
+        <w:t>.</w:t>
       </w:r>
     </w:p>
     <w:p>
@@ -194,7 +278,118 @@
           <w:sz w:val="24"/>
           <w:szCs w:val="24"/>
         </w:rPr>
-        <w:t>grid-tamplate-areas: “cabecalho” “conteudo” “rodape”;</w:t>
+        <w:t>grid-</w:t>
+      </w:r>
+      <w:proofErr w:type="spellStart"/>
+      <w:r>
+        <w:rPr>
+          <w:rFonts w:ascii="Times New Roman" w:hAnsi="Times New Roman" w:cs="Times New Roman"/>
+          <w:i/>
+          <w:iCs/>
+          <w:sz w:val="24"/>
+          <w:szCs w:val="24"/>
+        </w:rPr>
+        <w:t>tamplate</w:t>
+      </w:r>
+      <w:proofErr w:type="spellEnd"/>
+      <w:r>
+        <w:rPr>
+          <w:rFonts w:ascii="Times New Roman" w:hAnsi="Times New Roman" w:cs="Times New Roman"/>
+          <w:i/>
+          <w:iCs/>
+          <w:sz w:val="24"/>
+          <w:szCs w:val="24"/>
+        </w:rPr>
+        <w:t>-</w:t>
+      </w:r>
+      <w:proofErr w:type="spellStart"/>
+      <w:r>
+        <w:rPr>
+          <w:rFonts w:ascii="Times New Roman" w:hAnsi="Times New Roman" w:cs="Times New Roman"/>
+          <w:i/>
+          <w:iCs/>
+          <w:sz w:val="24"/>
+          <w:szCs w:val="24"/>
+        </w:rPr>
+        <w:t>areas</w:t>
+      </w:r>
+      <w:proofErr w:type="spellEnd"/>
+      <w:r>
+        <w:rPr>
+          <w:rFonts w:ascii="Times New Roman" w:hAnsi="Times New Roman" w:cs="Times New Roman"/>
+          <w:i/>
+          <w:iCs/>
+          <w:sz w:val="24"/>
+          <w:szCs w:val="24"/>
+        </w:rPr>
+        <w:t>: “</w:t>
+      </w:r>
+      <w:proofErr w:type="spellStart"/>
+      <w:r>
+        <w:rPr>
+          <w:rFonts w:ascii="Times New Roman" w:hAnsi="Times New Roman" w:cs="Times New Roman"/>
+          <w:i/>
+          <w:iCs/>
+          <w:sz w:val="24"/>
+          <w:szCs w:val="24"/>
+        </w:rPr>
+        <w:t>cabecalho</w:t>
+      </w:r>
+      <w:proofErr w:type="spellEnd"/>
+      <w:r>
+        <w:rPr>
+          <w:rFonts w:ascii="Times New Roman" w:hAnsi="Times New Roman" w:cs="Times New Roman"/>
+          <w:i/>
+          <w:iCs/>
+          <w:sz w:val="24"/>
+          <w:szCs w:val="24"/>
+        </w:rPr>
+        <w:t>” “</w:t>
+      </w:r>
+      <w:proofErr w:type="spellStart"/>
+      <w:r>
+        <w:rPr>
+          <w:rFonts w:ascii="Times New Roman" w:hAnsi="Times New Roman" w:cs="Times New Roman"/>
+          <w:i/>
+          <w:iCs/>
+          <w:sz w:val="24"/>
+          <w:szCs w:val="24"/>
+        </w:rPr>
+        <w:t>conteudo</w:t>
+      </w:r>
+      <w:proofErr w:type="spellEnd"/>
+      <w:r>
+        <w:rPr>
+          <w:rFonts w:ascii="Times New Roman" w:hAnsi="Times New Roman" w:cs="Times New Roman"/>
+          <w:i/>
+          <w:iCs/>
+          <w:sz w:val="24"/>
+          <w:szCs w:val="24"/>
+        </w:rPr>
+        <w:t>” “</w:t>
+      </w:r>
+      <w:proofErr w:type="spellStart"/>
+      <w:r>
+        <w:rPr>
+          <w:rFonts w:ascii="Times New Roman" w:hAnsi="Times New Roman" w:cs="Times New Roman"/>
+          <w:i/>
+          <w:iCs/>
+          <w:sz w:val="24"/>
+          <w:szCs w:val="24"/>
+        </w:rPr>
+        <w:t>rodape</w:t>
+      </w:r>
+      <w:proofErr w:type="spellEnd"/>
+      <w:proofErr w:type="gramStart"/>
+      <w:r>
+        <w:rPr>
+          <w:rFonts w:ascii="Times New Roman" w:hAnsi="Times New Roman" w:cs="Times New Roman"/>
+          <w:i/>
+          <w:iCs/>
+          <w:sz w:val="24"/>
+          <w:szCs w:val="24"/>
+        </w:rPr>
+        <w:t>”;</w:t>
       </w:r>
       <w:r>
         <w:rPr>
@@ -204,6 +399,7 @@
         </w:rPr>
         <w:t>.</w:t>
       </w:r>
+      <w:proofErr w:type="gramEnd"/>
     </w:p>
     <w:p>
       <w:pPr>
@@ -238,15 +434,97 @@
           <w:sz w:val="24"/>
           <w:szCs w:val="24"/>
         </w:rPr>
-        <w:t>grid-tamplate-columns: auto;</w:t>
-      </w:r>
-      <w:r>
-        <w:rPr>
-          <w:rFonts w:ascii="Times New Roman" w:hAnsi="Times New Roman" w:cs="Times New Roman"/>
-          <w:sz w:val="24"/>
-          <w:szCs w:val="24"/>
-        </w:rPr>
-        <w:t>, para setarem as colunas automaticamente.</w:t>
+        <w:t>grid-</w:t>
+      </w:r>
+      <w:proofErr w:type="spellStart"/>
+      <w:r>
+        <w:rPr>
+          <w:rFonts w:ascii="Times New Roman" w:hAnsi="Times New Roman" w:cs="Times New Roman"/>
+          <w:i/>
+          <w:iCs/>
+          <w:sz w:val="24"/>
+          <w:szCs w:val="24"/>
+        </w:rPr>
+        <w:t>tamplate</w:t>
+      </w:r>
+      <w:proofErr w:type="spellEnd"/>
+      <w:r>
+        <w:rPr>
+          <w:rFonts w:ascii="Times New Roman" w:hAnsi="Times New Roman" w:cs="Times New Roman"/>
+          <w:i/>
+          <w:iCs/>
+          <w:sz w:val="24"/>
+          <w:szCs w:val="24"/>
+        </w:rPr>
+        <w:t>-</w:t>
+      </w:r>
+      <w:proofErr w:type="spellStart"/>
+      <w:r>
+        <w:rPr>
+          <w:rFonts w:ascii="Times New Roman" w:hAnsi="Times New Roman" w:cs="Times New Roman"/>
+          <w:i/>
+          <w:iCs/>
+          <w:sz w:val="24"/>
+          <w:szCs w:val="24"/>
+        </w:rPr>
+        <w:t>columns</w:t>
+      </w:r>
+      <w:proofErr w:type="spellEnd"/>
+      <w:r>
+        <w:rPr>
+          <w:rFonts w:ascii="Times New Roman" w:hAnsi="Times New Roman" w:cs="Times New Roman"/>
+          <w:i/>
+          <w:iCs/>
+          <w:sz w:val="24"/>
+          <w:szCs w:val="24"/>
+        </w:rPr>
+        <w:t xml:space="preserve">: </w:t>
+      </w:r>
+      <w:proofErr w:type="gramStart"/>
+      <w:r>
+        <w:rPr>
+          <w:rFonts w:ascii="Times New Roman" w:hAnsi="Times New Roman" w:cs="Times New Roman"/>
+          <w:i/>
+          <w:iCs/>
+          <w:sz w:val="24"/>
+          <w:szCs w:val="24"/>
+        </w:rPr>
+        <w:t>auto;</w:t>
+      </w:r>
+      <w:r>
+        <w:rPr>
+          <w:rFonts w:ascii="Times New Roman" w:hAnsi="Times New Roman" w:cs="Times New Roman"/>
+          <w:sz w:val="24"/>
+          <w:szCs w:val="24"/>
+        </w:rPr>
+        <w:t>,</w:t>
+      </w:r>
+      <w:proofErr w:type="gramEnd"/>
+      <w:r>
+        <w:rPr>
+          <w:rFonts w:ascii="Times New Roman" w:hAnsi="Times New Roman" w:cs="Times New Roman"/>
+          <w:sz w:val="24"/>
+          <w:szCs w:val="24"/>
+        </w:rPr>
+        <w:t xml:space="preserve"> para </w:t>
+      </w:r>
+      <w:proofErr w:type="spellStart"/>
+      <w:r>
+        <w:rPr>
+          <w:rFonts w:ascii="Times New Roman" w:hAnsi="Times New Roman" w:cs="Times New Roman"/>
+          <w:sz w:val="24"/>
+          <w:szCs w:val="24"/>
+        </w:rPr>
+        <w:t>setarem</w:t>
+      </w:r>
+      <w:proofErr w:type="spellEnd"/>
+      <w:r>
+        <w:rPr>
+          <w:rFonts w:ascii="Times New Roman" w:hAnsi="Times New Roman" w:cs="Times New Roman"/>
+          <w:sz w:val="24"/>
+          <w:szCs w:val="24"/>
+        </w:rPr>
+        <w:t xml:space="preserve"> as colunas automaticamente.</w:t>
       </w:r>
       <w:r>
         <w:rPr>
@@ -264,8 +542,31 @@
           <w:sz w:val="24"/>
           <w:szCs w:val="24"/>
         </w:rPr>
-        <w:t>grid-tamplate-</w:t>
-      </w:r>
+        <w:t>grid-</w:t>
+      </w:r>
+      <w:proofErr w:type="spellStart"/>
+      <w:r>
+        <w:rPr>
+          <w:rFonts w:ascii="Times New Roman" w:hAnsi="Times New Roman" w:cs="Times New Roman"/>
+          <w:i/>
+          <w:iCs/>
+          <w:sz w:val="24"/>
+          <w:szCs w:val="24"/>
+        </w:rPr>
+        <w:t>tamplate</w:t>
+      </w:r>
+      <w:proofErr w:type="spellEnd"/>
+      <w:r>
+        <w:rPr>
+          <w:rFonts w:ascii="Times New Roman" w:hAnsi="Times New Roman" w:cs="Times New Roman"/>
+          <w:i/>
+          <w:iCs/>
+          <w:sz w:val="24"/>
+          <w:szCs w:val="24"/>
+        </w:rPr>
+        <w:t>-</w:t>
+      </w:r>
+      <w:proofErr w:type="spellStart"/>
       <w:r>
         <w:rPr>
           <w:rFonts w:ascii="Times New Roman" w:hAnsi="Times New Roman" w:cs="Times New Roman"/>
@@ -276,15 +577,27 @@
         </w:rPr>
         <w:t>rows</w:t>
       </w:r>
-      <w:r>
-        <w:rPr>
-          <w:rFonts w:ascii="Times New Roman" w:hAnsi="Times New Roman" w:cs="Times New Roman"/>
-          <w:i/>
-          <w:iCs/>
-          <w:sz w:val="24"/>
-          <w:szCs w:val="24"/>
-        </w:rPr>
-        <w:t>: auto;</w:t>
+      <w:proofErr w:type="spellEnd"/>
+      <w:r>
+        <w:rPr>
+          <w:rFonts w:ascii="Times New Roman" w:hAnsi="Times New Roman" w:cs="Times New Roman"/>
+          <w:i/>
+          <w:iCs/>
+          <w:sz w:val="24"/>
+          <w:szCs w:val="24"/>
+        </w:rPr>
+        <w:t xml:space="preserve">: </w:t>
+      </w:r>
+      <w:proofErr w:type="gramStart"/>
+      <w:r>
+        <w:rPr>
+          <w:rFonts w:ascii="Times New Roman" w:hAnsi="Times New Roman" w:cs="Times New Roman"/>
+          <w:i/>
+          <w:iCs/>
+          <w:sz w:val="24"/>
+          <w:szCs w:val="24"/>
+        </w:rPr>
+        <w:t>auto;</w:t>
       </w:r>
       <w:r>
         <w:rPr>
@@ -294,6 +607,7 @@
         </w:rPr>
         <w:t>.</w:t>
       </w:r>
+      <w:proofErr w:type="gramEnd"/>
       <w:r>
         <w:rPr>
           <w:rFonts w:ascii="Times New Roman" w:hAnsi="Times New Roman" w:cs="Times New Roman"/>
@@ -310,18 +624,54 @@
           <w:sz w:val="24"/>
           <w:szCs w:val="24"/>
         </w:rPr>
-        <w:t xml:space="preserve">grid-tamplate-rows: </w:t>
-      </w:r>
-      <w:r>
-        <w:rPr>
-          <w:rFonts w:ascii="Times New Roman" w:hAnsi="Times New Roman" w:cs="Times New Roman"/>
-          <w:i/>
-          <w:iCs/>
-          <w:sz w:val="24"/>
-          <w:szCs w:val="24"/>
-        </w:rPr>
-        <w:t xml:space="preserve">50px </w:t>
-      </w:r>
+        <w:t>grid-</w:t>
+      </w:r>
+      <w:proofErr w:type="spellStart"/>
+      <w:r>
+        <w:rPr>
+          <w:rFonts w:ascii="Times New Roman" w:hAnsi="Times New Roman" w:cs="Times New Roman"/>
+          <w:i/>
+          <w:iCs/>
+          <w:sz w:val="24"/>
+          <w:szCs w:val="24"/>
+        </w:rPr>
+        <w:t>tamplate</w:t>
+      </w:r>
+      <w:proofErr w:type="spellEnd"/>
+      <w:r>
+        <w:rPr>
+          <w:rFonts w:ascii="Times New Roman" w:hAnsi="Times New Roman" w:cs="Times New Roman"/>
+          <w:i/>
+          <w:iCs/>
+          <w:sz w:val="24"/>
+          <w:szCs w:val="24"/>
+        </w:rPr>
+        <w:t>-</w:t>
+      </w:r>
+      <w:proofErr w:type="spellStart"/>
+      <w:r>
+        <w:rPr>
+          <w:rFonts w:ascii="Times New Roman" w:hAnsi="Times New Roman" w:cs="Times New Roman"/>
+          <w:i/>
+          <w:iCs/>
+          <w:sz w:val="24"/>
+          <w:szCs w:val="24"/>
+        </w:rPr>
+        <w:t>rows</w:t>
+      </w:r>
+      <w:proofErr w:type="spellEnd"/>
+      <w:r>
+        <w:rPr>
+          <w:rFonts w:ascii="Times New Roman" w:hAnsi="Times New Roman" w:cs="Times New Roman"/>
+          <w:i/>
+          <w:iCs/>
+          <w:sz w:val="24"/>
+          <w:szCs w:val="24"/>
+        </w:rPr>
+        <w:t xml:space="preserve">: 50px auto </w:t>
+      </w:r>
+      <w:proofErr w:type="spellStart"/>
+      <w:proofErr w:type="gramStart"/>
       <w:r>
         <w:rPr>
           <w:rFonts w:ascii="Times New Roman" w:hAnsi="Times New Roman" w:cs="Times New Roman"/>
@@ -332,16 +682,7 @@
         </w:rPr>
         <w:t>auto</w:t>
       </w:r>
-      <w:r>
-        <w:rPr>
-          <w:rFonts w:ascii="Times New Roman" w:hAnsi="Times New Roman" w:cs="Times New Roman"/>
-          <w:i/>
-          <w:iCs/>
-          <w:sz w:val="24"/>
-          <w:szCs w:val="24"/>
-        </w:rPr>
-        <w:t xml:space="preserve"> auto</w:t>
-      </w:r>
+      <w:proofErr w:type="spellEnd"/>
       <w:r>
         <w:rPr>
           <w:rFonts w:ascii="Times New Roman" w:hAnsi="Times New Roman" w:cs="Times New Roman"/>
@@ -358,7 +699,16 @@
           <w:sz w:val="24"/>
           <w:szCs w:val="24"/>
         </w:rPr>
-        <w:t>, no caso do nosso exemplo.</w:t>
+        <w:t>,</w:t>
+      </w:r>
+      <w:proofErr w:type="gramEnd"/>
+      <w:r>
+        <w:rPr>
+          <w:rFonts w:ascii="Times New Roman" w:hAnsi="Times New Roman" w:cs="Times New Roman"/>
+          <w:sz w:val="24"/>
+          <w:szCs w:val="24"/>
+        </w:rPr>
+        <w:t xml:space="preserve"> no caso do nosso exemplo.</w:t>
       </w:r>
     </w:p>
     <w:p>
@@ -394,15 +744,157 @@
           <w:sz w:val="24"/>
           <w:szCs w:val="24"/>
         </w:rPr>
-        <w:t>grid-area: nomeDoGrid;</w:t>
-      </w:r>
-      <w:r>
-        <w:rPr>
-          <w:rFonts w:ascii="Times New Roman" w:hAnsi="Times New Roman" w:cs="Times New Roman"/>
-          <w:sz w:val="24"/>
-          <w:szCs w:val="24"/>
-        </w:rPr>
-        <w:t>, em todas as tags que determinamos que serão áreas, colocando o nome referente ao que foi colocado na config inicial. Geralmente coloca-se o mesmo nome da classe da tag.</w:t>
+        <w:t>grid-</w:t>
+      </w:r>
+      <w:proofErr w:type="spellStart"/>
+      <w:r>
+        <w:rPr>
+          <w:rFonts w:ascii="Times New Roman" w:hAnsi="Times New Roman" w:cs="Times New Roman"/>
+          <w:i/>
+          <w:iCs/>
+          <w:sz w:val="24"/>
+          <w:szCs w:val="24"/>
+        </w:rPr>
+        <w:t>area</w:t>
+      </w:r>
+      <w:proofErr w:type="spellEnd"/>
+      <w:r>
+        <w:rPr>
+          <w:rFonts w:ascii="Times New Roman" w:hAnsi="Times New Roman" w:cs="Times New Roman"/>
+          <w:i/>
+          <w:iCs/>
+          <w:sz w:val="24"/>
+          <w:szCs w:val="24"/>
+        </w:rPr>
+        <w:t xml:space="preserve">: </w:t>
+      </w:r>
+      <w:proofErr w:type="spellStart"/>
+      <w:proofErr w:type="gramStart"/>
+      <w:r>
+        <w:rPr>
+          <w:rFonts w:ascii="Times New Roman" w:hAnsi="Times New Roman" w:cs="Times New Roman"/>
+          <w:i/>
+          <w:iCs/>
+          <w:sz w:val="24"/>
+          <w:szCs w:val="24"/>
+        </w:rPr>
+        <w:t>nomeDoGrid</w:t>
+      </w:r>
+      <w:proofErr w:type="spellEnd"/>
+      <w:r>
+        <w:rPr>
+          <w:rFonts w:ascii="Times New Roman" w:hAnsi="Times New Roman" w:cs="Times New Roman"/>
+          <w:i/>
+          <w:iCs/>
+          <w:sz w:val="24"/>
+          <w:szCs w:val="24"/>
+        </w:rPr>
+        <w:t>;</w:t>
+      </w:r>
+      <w:r>
+        <w:rPr>
+          <w:rFonts w:ascii="Times New Roman" w:hAnsi="Times New Roman" w:cs="Times New Roman"/>
+          <w:sz w:val="24"/>
+          <w:szCs w:val="24"/>
+        </w:rPr>
+        <w:t>,</w:t>
+      </w:r>
+      <w:proofErr w:type="gramEnd"/>
+      <w:r>
+        <w:rPr>
+          <w:rFonts w:ascii="Times New Roman" w:hAnsi="Times New Roman" w:cs="Times New Roman"/>
+          <w:sz w:val="24"/>
+          <w:szCs w:val="24"/>
+        </w:rPr>
+        <w:t xml:space="preserve"> em todas as tags que determinamos que serão áreas, colocando o nome referente ao que foi colocado na </w:t>
+      </w:r>
+      <w:proofErr w:type="spellStart"/>
+      <w:r>
+        <w:rPr>
+          <w:rFonts w:ascii="Times New Roman" w:hAnsi="Times New Roman" w:cs="Times New Roman"/>
+          <w:sz w:val="24"/>
+          <w:szCs w:val="24"/>
+        </w:rPr>
+        <w:t>config</w:t>
+      </w:r>
+      <w:proofErr w:type="spellEnd"/>
+      <w:r>
+        <w:rPr>
+          <w:rFonts w:ascii="Times New Roman" w:hAnsi="Times New Roman" w:cs="Times New Roman"/>
+          <w:sz w:val="24"/>
+          <w:szCs w:val="24"/>
+        </w:rPr>
+        <w:t xml:space="preserve"> inicial. Geralmente coloca-se o mesmo nome da classe da tag.</w:t>
+      </w:r>
+    </w:p>
+    <w:p>
+      <w:pPr>
+        <w:pStyle w:val="PargrafodaLista"/>
+        <w:ind w:left="1080"/>
+        <w:jc w:val="both"/>
+        <w:rPr>
+          <w:rFonts w:ascii="Times New Roman" w:hAnsi="Times New Roman" w:cs="Times New Roman"/>
+          <w:b/>
+          <w:bCs/>
+          <w:sz w:val="24"/>
+          <w:szCs w:val="24"/>
+          <w:u w:val="single"/>
+        </w:rPr>
+      </w:pPr>
+    </w:p>
+    <w:p>
+      <w:pPr>
+        <w:pStyle w:val="PargrafodaLista"/>
+        <w:numPr>
+          <w:ilvl w:val="0"/>
+          <w:numId w:val="1"/>
+        </w:numPr>
+        <w:jc w:val="both"/>
+        <w:rPr>
+          <w:rFonts w:ascii="Times New Roman" w:hAnsi="Times New Roman" w:cs="Times New Roman"/>
+          <w:b/>
+          <w:bCs/>
+          <w:sz w:val="24"/>
+          <w:szCs w:val="24"/>
+          <w:u w:val="single"/>
+        </w:rPr>
+      </w:pPr>
+      <w:r>
+        <w:rPr>
+          <w:rFonts w:ascii="Times New Roman" w:hAnsi="Times New Roman" w:cs="Times New Roman"/>
+          <w:b/>
+          <w:bCs/>
+          <w:sz w:val="24"/>
+          <w:szCs w:val="24"/>
+          <w:u w:val="single"/>
+        </w:rPr>
+        <w:t>Aula 2 – Criando o Layout da Seleção de destaques:</w:t>
+      </w:r>
+    </w:p>
+    <w:p>
+      <w:pPr>
+        <w:pStyle w:val="PargrafodaLista"/>
+        <w:numPr>
+          <w:ilvl w:val="1"/>
+          <w:numId w:val="1"/>
+        </w:numPr>
+        <w:jc w:val="both"/>
+        <w:rPr>
+          <w:rFonts w:ascii="Times New Roman" w:hAnsi="Times New Roman" w:cs="Times New Roman"/>
+          <w:b/>
+          <w:bCs/>
+          <w:sz w:val="24"/>
+          <w:szCs w:val="24"/>
+          <w:u w:val="single"/>
+        </w:rPr>
+      </w:pPr>
+      <w:r>
+        <w:rPr>
+          <w:rFonts w:ascii="Times New Roman" w:hAnsi="Times New Roman" w:cs="Times New Roman"/>
+          <w:sz w:val="24"/>
+          <w:szCs w:val="24"/>
+        </w:rPr>
+        <w:t xml:space="preserve"> </w:t>
       </w:r>
     </w:p>
     <w:sectPr>

</xml_diff>

<commit_message>
Informação extra no word
Acrescentada. Foi aprendida junto com o push anterior, mas esqueci de escrever.
</commit_message>
<xml_diff>
--- a/Formação HTML && CSS3/CSS Grid - Simplificando layouts/CSS Grid - Simplificando layouts.docx
+++ b/Formação HTML && CSS3/CSS Grid - Simplificando layouts/CSS Grid - Simplificando layouts.docx
@@ -804,6 +804,202 @@
           <w:szCs w:val="24"/>
         </w:rPr>
         <w:t>. Tem que separar pela barra, caso contrário não funciona.</w:t>
+      </w:r>
+    </w:p>
+    <w:p>
+      <w:pPr>
+        <w:pStyle w:val="PargrafodaLista"/>
+        <w:numPr>
+          <w:ilvl w:val="1"/>
+          <w:numId w:val="1"/>
+        </w:numPr>
+        <w:jc w:val="both"/>
+        <w:rPr>
+          <w:rFonts w:ascii="Times New Roman" w:hAnsi="Times New Roman" w:cs="Times New Roman"/>
+          <w:b/>
+          <w:bCs/>
+          <w:sz w:val="24"/>
+          <w:szCs w:val="24"/>
+          <w:u w:val="single"/>
+        </w:rPr>
+      </w:pPr>
+      <w:r>
+        <w:rPr>
+          <w:rFonts w:ascii="Times New Roman" w:hAnsi="Times New Roman" w:cs="Times New Roman"/>
+          <w:sz w:val="24"/>
+          <w:szCs w:val="24"/>
+        </w:rPr>
+        <w:t xml:space="preserve"> Podemos selecionar um item específico de vários que possuem a mesma classe usando a extensão :</w:t>
+      </w:r>
+      <w:r>
+        <w:rPr>
+          <w:rFonts w:ascii="Times New Roman" w:hAnsi="Times New Roman" w:cs="Times New Roman"/>
+          <w:i/>
+          <w:iCs/>
+          <w:sz w:val="24"/>
+          <w:szCs w:val="24"/>
+        </w:rPr>
+        <w:t>nth-child(número){}</w:t>
+      </w:r>
+      <w:r>
+        <w:rPr>
+          <w:rFonts w:ascii="Times New Roman" w:hAnsi="Times New Roman" w:cs="Times New Roman"/>
+          <w:sz w:val="24"/>
+          <w:szCs w:val="24"/>
+        </w:rPr>
+        <w:t xml:space="preserve"> logo após o nome da classe que desejamos usar. Porém com uma observação: O número colocado é referente ao elemento/divisão mãe desse filho, e não a</w:t>
+      </w:r>
+      <w:r>
+        <w:rPr>
+          <w:rFonts w:ascii="Times New Roman" w:hAnsi="Times New Roman" w:cs="Times New Roman"/>
+          <w:sz w:val="24"/>
+          <w:szCs w:val="24"/>
+        </w:rPr>
+        <w:t xml:space="preserve"> quantidade de elementos com as mesmas classes, ou seja,</w:t>
+      </w:r>
+      <w:r>
+        <w:rPr>
+          <w:rFonts w:ascii="Times New Roman" w:hAnsi="Times New Roman" w:cs="Times New Roman"/>
+          <w:sz w:val="24"/>
+          <w:szCs w:val="24"/>
+        </w:rPr>
+        <w:t xml:space="preserve"> se você possui vários elementos com a classe </w:t>
+      </w:r>
+      <w:r>
+        <w:rPr>
+          <w:rFonts w:ascii="Times New Roman" w:hAnsi="Times New Roman" w:cs="Times New Roman"/>
+          <w:i/>
+          <w:iCs/>
+          <w:sz w:val="24"/>
+          <w:szCs w:val="24"/>
+        </w:rPr>
+        <w:t>.destaques__secundario</w:t>
+      </w:r>
+      <w:r>
+        <w:rPr>
+          <w:rFonts w:ascii="Times New Roman" w:hAnsi="Times New Roman" w:cs="Times New Roman"/>
+          <w:sz w:val="24"/>
+          <w:szCs w:val="24"/>
+        </w:rPr>
+        <w:t xml:space="preserve"> que vem logo após uma classe </w:t>
+      </w:r>
+      <w:r>
+        <w:rPr>
+          <w:rFonts w:ascii="Times New Roman" w:hAnsi="Times New Roman" w:cs="Times New Roman"/>
+          <w:i/>
+          <w:iCs/>
+          <w:sz w:val="24"/>
+          <w:szCs w:val="24"/>
+        </w:rPr>
+        <w:t>.destaques__primario</w:t>
+      </w:r>
+      <w:r>
+        <w:rPr>
+          <w:rFonts w:ascii="Times New Roman" w:hAnsi="Times New Roman" w:cs="Times New Roman"/>
+          <w:sz w:val="24"/>
+          <w:szCs w:val="24"/>
+        </w:rPr>
+        <w:t xml:space="preserve">, todas estão dentro da divisão com classe </w:t>
+      </w:r>
+      <w:r>
+        <w:rPr>
+          <w:rFonts w:ascii="Times New Roman" w:hAnsi="Times New Roman" w:cs="Times New Roman"/>
+          <w:i/>
+          <w:iCs/>
+          <w:sz w:val="24"/>
+          <w:szCs w:val="24"/>
+        </w:rPr>
+        <w:t>.destaques</w:t>
+      </w:r>
+      <w:r>
+        <w:rPr>
+          <w:rFonts w:ascii="Times New Roman" w:hAnsi="Times New Roman" w:cs="Times New Roman"/>
+          <w:sz w:val="24"/>
+          <w:szCs w:val="24"/>
+        </w:rPr>
+        <w:t xml:space="preserve"> e você quer fazer a configuração específica do primeiro elemento da classe </w:t>
+      </w:r>
+      <w:r>
+        <w:rPr>
+          <w:rFonts w:ascii="Times New Roman" w:hAnsi="Times New Roman" w:cs="Times New Roman"/>
+          <w:i/>
+          <w:iCs/>
+          <w:sz w:val="24"/>
+          <w:szCs w:val="24"/>
+        </w:rPr>
+        <w:t>.destaques__secundario</w:t>
+      </w:r>
+      <w:r>
+        <w:rPr>
+          <w:rFonts w:ascii="Times New Roman" w:hAnsi="Times New Roman" w:cs="Times New Roman"/>
+          <w:sz w:val="24"/>
+          <w:szCs w:val="24"/>
+        </w:rPr>
+        <w:t xml:space="preserve"> o seu </w:t>
+      </w:r>
+      <w:r>
+        <w:rPr>
+          <w:rFonts w:ascii="Times New Roman" w:hAnsi="Times New Roman" w:cs="Times New Roman"/>
+          <w:i/>
+          <w:iCs/>
+          <w:sz w:val="24"/>
+          <w:szCs w:val="24"/>
+        </w:rPr>
+        <w:t>:nth-child(número){}</w:t>
+      </w:r>
+      <w:r>
+        <w:rPr>
+          <w:rFonts w:ascii="Times New Roman" w:hAnsi="Times New Roman" w:cs="Times New Roman"/>
+          <w:sz w:val="24"/>
+          <w:szCs w:val="24"/>
+        </w:rPr>
+        <w:t xml:space="preserve"> terá o número 2, pois antes dele vem apenas 1 elemento da classe </w:t>
+      </w:r>
+      <w:r>
+        <w:rPr>
+          <w:rFonts w:ascii="Times New Roman" w:hAnsi="Times New Roman" w:cs="Times New Roman"/>
+          <w:i/>
+          <w:iCs/>
+          <w:sz w:val="24"/>
+          <w:szCs w:val="24"/>
+        </w:rPr>
+        <w:t>.destaques__primario</w:t>
+      </w:r>
+      <w:r>
+        <w:rPr>
+          <w:rFonts w:ascii="Times New Roman" w:hAnsi="Times New Roman" w:cs="Times New Roman"/>
+          <w:sz w:val="24"/>
+          <w:szCs w:val="24"/>
+        </w:rPr>
+        <w:t xml:space="preserve">. Se tivessem 2 elementos primários antes do primeiro secundário, o número do child do primeiro secundário seria </w:t>
+      </w:r>
+      <w:r>
+        <w:rPr>
+          <w:rFonts w:ascii="Times New Roman" w:hAnsi="Times New Roman" w:cs="Times New Roman"/>
+          <w:b/>
+          <w:bCs/>
+          <w:i/>
+          <w:iCs/>
+          <w:sz w:val="24"/>
+          <w:szCs w:val="24"/>
+        </w:rPr>
+        <w:t>3</w:t>
+      </w:r>
+      <w:r>
+        <w:rPr>
+          <w:rFonts w:ascii="Times New Roman" w:hAnsi="Times New Roman" w:cs="Times New Roman"/>
+          <w:sz w:val="24"/>
+          <w:szCs w:val="24"/>
+        </w:rPr>
+        <w:t xml:space="preserve"> ao invés de 2</w:t>
+      </w:r>
+      <w:r>
+        <w:rPr>
+          <w:rFonts w:ascii="Times New Roman" w:hAnsi="Times New Roman" w:cs="Times New Roman"/>
+          <w:sz w:val="24"/>
+          <w:szCs w:val="24"/>
+        </w:rPr>
+        <w:t>.</w:t>
       </w:r>
     </w:p>
     <w:sectPr>

</xml_diff>

<commit_message>
Iniciando a aula 3 do curso de grid
Aula 3 – Estilizando a sessão de populares
Ambiente preparado: Pastas e arquivos copiados, renomeados e arquivo do word pronto.
</commit_message>
<xml_diff>
--- a/Formação HTML && CSS3/CSS Grid - Simplificando layouts/CSS Grid - Simplificando layouts.docx
+++ b/Formação HTML && CSS3/CSS Grid - Simplificando layouts/CSS Grid - Simplificando layouts.docx
@@ -2163,6 +2163,70 @@
           <w:szCs w:val="24"/>
         </w:rPr>
         <w:t>Definir espaçamento entre linhas e colunas.</w:t>
+      </w:r>
+    </w:p>
+    <w:p>
+      <w:pPr>
+        <w:pStyle w:val="PargrafodaLista"/>
+        <w:ind w:left="1800"/>
+        <w:rPr>
+          <w:rFonts w:ascii="Times New Roman" w:hAnsi="Times New Roman" w:cs="Times New Roman"/>
+          <w:sz w:val="24"/>
+          <w:szCs w:val="24"/>
+        </w:rPr>
+      </w:pPr>
+    </w:p>
+    <w:p>
+      <w:pPr>
+        <w:pStyle w:val="PargrafodaLista"/>
+        <w:numPr>
+          <w:ilvl w:val="0"/>
+          <w:numId w:val="1"/>
+        </w:numPr>
+        <w:rPr>
+          <w:rFonts w:ascii="Times New Roman" w:hAnsi="Times New Roman" w:cs="Times New Roman"/>
+          <w:b/>
+          <w:bCs/>
+          <w:sz w:val="24"/>
+          <w:szCs w:val="24"/>
+          <w:u w:val="single"/>
+        </w:rPr>
+      </w:pPr>
+      <w:r>
+        <w:rPr>
+          <w:rFonts w:ascii="Times New Roman" w:hAnsi="Times New Roman" w:cs="Times New Roman"/>
+          <w:b/>
+          <w:bCs/>
+          <w:sz w:val="24"/>
+          <w:szCs w:val="24"/>
+          <w:u w:val="single"/>
+        </w:rPr>
+        <w:t>Aula 3 – Estilizando a sessão de populares:</w:t>
+      </w:r>
+    </w:p>
+    <w:p>
+      <w:pPr>
+        <w:pStyle w:val="PargrafodaLista"/>
+        <w:numPr>
+          <w:ilvl w:val="1"/>
+          <w:numId w:val="1"/>
+        </w:numPr>
+        <w:rPr>
+          <w:rFonts w:ascii="Times New Roman" w:hAnsi="Times New Roman" w:cs="Times New Roman"/>
+          <w:b/>
+          <w:bCs/>
+          <w:sz w:val="24"/>
+          <w:szCs w:val="24"/>
+          <w:u w:val="single"/>
+        </w:rPr>
+      </w:pPr>
+      <w:r>
+        <w:rPr>
+          <w:rFonts w:ascii="Times New Roman" w:hAnsi="Times New Roman" w:cs="Times New Roman"/>
+          <w:sz w:val="24"/>
+          <w:szCs w:val="24"/>
+        </w:rPr>
+        <w:t xml:space="preserve"> </w:t>
       </w:r>
     </w:p>
     <w:sectPr>

</xml_diff>

<commit_message>
O que aprendemos e finalização da aula 3
Terminei a aula 3 do curso de grid e adicionei o que foi aprendido na aula no documento word
</commit_message>
<xml_diff>
--- a/Formação HTML && CSS3/CSS Grid - Simplificando layouts/CSS Grid - Simplificando layouts.docx
+++ b/Formação HTML && CSS3/CSS Grid - Simplificando layouts/CSS Grid - Simplificando layouts.docx
@@ -106,35 +106,15 @@
           <w:sz w:val="24"/>
           <w:szCs w:val="24"/>
         </w:rPr>
-        <w:t xml:space="preserve">display: </w:t>
-      </w:r>
-      <w:proofErr w:type="gramStart"/>
-      <w:r>
-        <w:rPr>
-          <w:rFonts w:ascii="Times New Roman" w:hAnsi="Times New Roman" w:cs="Times New Roman"/>
-          <w:i/>
-          <w:iCs/>
-          <w:sz w:val="24"/>
-          <w:szCs w:val="24"/>
-        </w:rPr>
-        <w:t>grid;</w:t>
-      </w:r>
-      <w:r>
-        <w:rPr>
-          <w:rFonts w:ascii="Times New Roman" w:hAnsi="Times New Roman" w:cs="Times New Roman"/>
-          <w:sz w:val="24"/>
-          <w:szCs w:val="24"/>
-        </w:rPr>
-        <w:t>,</w:t>
-      </w:r>
-      <w:proofErr w:type="gramEnd"/>
-      <w:r>
-        <w:rPr>
-          <w:rFonts w:ascii="Times New Roman" w:hAnsi="Times New Roman" w:cs="Times New Roman"/>
-          <w:sz w:val="24"/>
-          <w:szCs w:val="24"/>
-        </w:rPr>
-        <w:t xml:space="preserve"> e fazer algumas outras configurações, determinando quais serão as áreas do cabeçalho, conteúdo e rodapé.</w:t>
+        <w:t>display: grid;</w:t>
+      </w:r>
+      <w:r>
+        <w:rPr>
+          <w:rFonts w:ascii="Times New Roman" w:hAnsi="Times New Roman" w:cs="Times New Roman"/>
+          <w:sz w:val="24"/>
+          <w:szCs w:val="24"/>
+        </w:rPr>
+        <w:t>, e fazer algumas outras configurações, determinando quais serão as áreas do cabeçalho, conteúdo e rodapé.</w:t>
       </w:r>
     </w:p>
     <w:p>
@@ -160,16 +140,7 @@
           <w:sz w:val="24"/>
           <w:szCs w:val="24"/>
         </w:rPr>
-        <w:t>Essas áreas são as classes colocadas em cada sessão/tag que você queira que sejam grids, como por exemplo as classe</w:t>
-      </w:r>
-      <w:proofErr w:type="gramStart"/>
-      <w:r>
-        <w:rPr>
-          <w:rFonts w:ascii="Times New Roman" w:hAnsi="Times New Roman" w:cs="Times New Roman"/>
-          <w:sz w:val="24"/>
-          <w:szCs w:val="24"/>
-        </w:rPr>
-        <w:t>: .</w:t>
+        <w:t>Essas áreas são as classes colocadas em cada sessão/tag que você queira que sejam grids, como por exemplo as classe: .</w:t>
       </w:r>
       <w:proofErr w:type="spellStart"/>
       <w:r>
@@ -181,7 +152,6 @@
         <w:t>cabecalho</w:t>
       </w:r>
       <w:proofErr w:type="spellEnd"/>
-      <w:proofErr w:type="gramEnd"/>
       <w:r>
         <w:rPr>
           <w:rFonts w:ascii="Times New Roman" w:hAnsi="Times New Roman" w:cs="Times New Roman"/>
@@ -380,7 +350,6 @@
         <w:t>rodape</w:t>
       </w:r>
       <w:proofErr w:type="spellEnd"/>
-      <w:proofErr w:type="gramStart"/>
       <w:r>
         <w:rPr>
           <w:rFonts w:ascii="Times New Roman" w:hAnsi="Times New Roman" w:cs="Times New Roman"/>
@@ -399,7 +368,6 @@
         </w:rPr>
         <w:t>.</w:t>
       </w:r>
-      <w:proofErr w:type="gramEnd"/>
     </w:p>
     <w:p>
       <w:pPr>
@@ -478,35 +446,15 @@
           <w:sz w:val="24"/>
           <w:szCs w:val="24"/>
         </w:rPr>
-        <w:t xml:space="preserve">: </w:t>
-      </w:r>
-      <w:proofErr w:type="gramStart"/>
-      <w:r>
-        <w:rPr>
-          <w:rFonts w:ascii="Times New Roman" w:hAnsi="Times New Roman" w:cs="Times New Roman"/>
-          <w:i/>
-          <w:iCs/>
-          <w:sz w:val="24"/>
-          <w:szCs w:val="24"/>
-        </w:rPr>
-        <w:t>auto;</w:t>
-      </w:r>
-      <w:r>
-        <w:rPr>
-          <w:rFonts w:ascii="Times New Roman" w:hAnsi="Times New Roman" w:cs="Times New Roman"/>
-          <w:sz w:val="24"/>
-          <w:szCs w:val="24"/>
-        </w:rPr>
-        <w:t>,</w:t>
-      </w:r>
-      <w:proofErr w:type="gramEnd"/>
-      <w:r>
-        <w:rPr>
-          <w:rFonts w:ascii="Times New Roman" w:hAnsi="Times New Roman" w:cs="Times New Roman"/>
-          <w:sz w:val="24"/>
-          <w:szCs w:val="24"/>
-        </w:rPr>
-        <w:t xml:space="preserve"> para </w:t>
+        <w:t>: auto;</w:t>
+      </w:r>
+      <w:r>
+        <w:rPr>
+          <w:rFonts w:ascii="Times New Roman" w:hAnsi="Times New Roman" w:cs="Times New Roman"/>
+          <w:sz w:val="24"/>
+          <w:szCs w:val="24"/>
+        </w:rPr>
+        <w:t xml:space="preserve">, para </w:t>
       </w:r>
       <w:proofErr w:type="spellStart"/>
       <w:r>
@@ -586,18 +534,7 @@
           <w:sz w:val="24"/>
           <w:szCs w:val="24"/>
         </w:rPr>
-        <w:t xml:space="preserve">: </w:t>
-      </w:r>
-      <w:proofErr w:type="gramStart"/>
-      <w:r>
-        <w:rPr>
-          <w:rFonts w:ascii="Times New Roman" w:hAnsi="Times New Roman" w:cs="Times New Roman"/>
-          <w:i/>
-          <w:iCs/>
-          <w:sz w:val="24"/>
-          <w:szCs w:val="24"/>
-        </w:rPr>
-        <w:t>auto;</w:t>
+        <w:t>: auto;</w:t>
       </w:r>
       <w:r>
         <w:rPr>
@@ -607,7 +544,6 @@
         </w:rPr>
         <w:t>.</w:t>
       </w:r>
-      <w:proofErr w:type="gramEnd"/>
       <w:r>
         <w:rPr>
           <w:rFonts w:ascii="Times New Roman" w:hAnsi="Times New Roman" w:cs="Times New Roman"/>
@@ -671,7 +607,6 @@
         <w:t xml:space="preserve">: 50px auto </w:t>
       </w:r>
       <w:proofErr w:type="spellStart"/>
-      <w:proofErr w:type="gramStart"/>
       <w:r>
         <w:rPr>
           <w:rFonts w:ascii="Times New Roman" w:hAnsi="Times New Roman" w:cs="Times New Roman"/>
@@ -699,16 +634,7 @@
           <w:sz w:val="24"/>
           <w:szCs w:val="24"/>
         </w:rPr>
-        <w:t>,</w:t>
-      </w:r>
-      <w:proofErr w:type="gramEnd"/>
-      <w:r>
-        <w:rPr>
-          <w:rFonts w:ascii="Times New Roman" w:hAnsi="Times New Roman" w:cs="Times New Roman"/>
-          <w:sz w:val="24"/>
-          <w:szCs w:val="24"/>
-        </w:rPr>
-        <w:t xml:space="preserve"> no caso do nosso exemplo.</w:t>
+        <w:t>, no caso do nosso exemplo.</w:t>
       </w:r>
     </w:p>
     <w:p>
@@ -769,7 +695,6 @@
         <w:t xml:space="preserve">: </w:t>
       </w:r>
       <w:proofErr w:type="spellStart"/>
-      <w:proofErr w:type="gramStart"/>
       <w:r>
         <w:rPr>
           <w:rFonts w:ascii="Times New Roman" w:hAnsi="Times New Roman" w:cs="Times New Roman"/>
@@ -797,16 +722,7 @@
           <w:sz w:val="24"/>
           <w:szCs w:val="24"/>
         </w:rPr>
-        <w:t>,</w:t>
-      </w:r>
-      <w:proofErr w:type="gramEnd"/>
-      <w:r>
-        <w:rPr>
-          <w:rFonts w:ascii="Times New Roman" w:hAnsi="Times New Roman" w:cs="Times New Roman"/>
-          <w:sz w:val="24"/>
-          <w:szCs w:val="24"/>
-        </w:rPr>
-        <w:t xml:space="preserve"> em todas as tags que determinamos que serão áreas, colocando o nome referente ao que foi colocado na </w:t>
+        <w:t xml:space="preserve">, em todas as tags que determinamos que serão áreas, colocando o nome referente ao que foi colocado na </w:t>
       </w:r>
       <w:proofErr w:type="spellStart"/>
       <w:r>
@@ -1172,7 +1088,6 @@
         </w:rPr>
         <w:t xml:space="preserve">: </w:t>
       </w:r>
-      <w:proofErr w:type="gramStart"/>
       <w:r>
         <w:rPr>
           <w:rFonts w:ascii="Times New Roman" w:hAnsi="Times New Roman" w:cs="Times New Roman"/>
@@ -1199,16 +1114,7 @@
           <w:sz w:val="24"/>
           <w:szCs w:val="24"/>
         </w:rPr>
-        <w:t>.</w:t>
-      </w:r>
-      <w:proofErr w:type="gramEnd"/>
-      <w:r>
-        <w:rPr>
-          <w:rFonts w:ascii="Times New Roman" w:hAnsi="Times New Roman" w:cs="Times New Roman"/>
-          <w:sz w:val="24"/>
-          <w:szCs w:val="24"/>
-        </w:rPr>
-        <w:t xml:space="preserve"> Desse modo, carregando a imagem nas 2 primeiras linhas do grid referente à sua sessão.</w:t>
+        <w:t>. Desse modo, carregando a imagem nas 2 primeiras linhas do grid referente à sua sessão.</w:t>
       </w:r>
     </w:p>
     <w:p>
@@ -1547,35 +1453,15 @@
           <w:sz w:val="24"/>
           <w:szCs w:val="24"/>
         </w:rPr>
-        <w:t xml:space="preserve">: início / </w:t>
-      </w:r>
-      <w:proofErr w:type="gramStart"/>
-      <w:r>
-        <w:rPr>
-          <w:rFonts w:ascii="Times New Roman" w:hAnsi="Times New Roman" w:cs="Times New Roman"/>
-          <w:i/>
-          <w:iCs/>
-          <w:sz w:val="24"/>
-          <w:szCs w:val="24"/>
-        </w:rPr>
-        <w:t>fim;</w:t>
-      </w:r>
-      <w:r>
-        <w:rPr>
-          <w:rFonts w:ascii="Times New Roman" w:hAnsi="Times New Roman" w:cs="Times New Roman"/>
-          <w:sz w:val="24"/>
-          <w:szCs w:val="24"/>
-        </w:rPr>
-        <w:t>.</w:t>
-      </w:r>
-      <w:proofErr w:type="gramEnd"/>
-      <w:r>
-        <w:rPr>
-          <w:rFonts w:ascii="Times New Roman" w:hAnsi="Times New Roman" w:cs="Times New Roman"/>
-          <w:sz w:val="24"/>
-          <w:szCs w:val="24"/>
-        </w:rPr>
-        <w:t xml:space="preserve"> Tem que separar pela barra, caso contrário não funciona.</w:t>
+        <w:t>: início / fim;</w:t>
+      </w:r>
+      <w:r>
+        <w:rPr>
+          <w:rFonts w:ascii="Times New Roman" w:hAnsi="Times New Roman" w:cs="Times New Roman"/>
+          <w:sz w:val="24"/>
+          <w:szCs w:val="24"/>
+        </w:rPr>
+        <w:t>. Tem que separar pela barra, caso contrário não funciona.</w:t>
       </w:r>
     </w:p>
     <w:p>
@@ -1623,29 +1509,7 @@
           <w:sz w:val="24"/>
           <w:szCs w:val="24"/>
         </w:rPr>
-        <w:t>-child(número</w:t>
-      </w:r>
-      <w:proofErr w:type="gramStart"/>
-      <w:r>
-        <w:rPr>
-          <w:rFonts w:ascii="Times New Roman" w:hAnsi="Times New Roman" w:cs="Times New Roman"/>
-          <w:i/>
-          <w:iCs/>
-          <w:sz w:val="24"/>
-          <w:szCs w:val="24"/>
-        </w:rPr>
-        <w:t>){</w:t>
-      </w:r>
-      <w:proofErr w:type="gramEnd"/>
-      <w:r>
-        <w:rPr>
-          <w:rFonts w:ascii="Times New Roman" w:hAnsi="Times New Roman" w:cs="Times New Roman"/>
-          <w:i/>
-          <w:iCs/>
-          <w:sz w:val="24"/>
-          <w:szCs w:val="24"/>
-        </w:rPr>
-        <w:t>}</w:t>
+        <w:t>-child(número){}</w:t>
       </w:r>
       <w:r>
         <w:rPr>
@@ -1999,25 +1863,7 @@
           <w:sz w:val="24"/>
           <w:szCs w:val="24"/>
         </w:rPr>
-        <w:t xml:space="preserve">-color </w:t>
-      </w:r>
-      <w:proofErr w:type="gramStart"/>
-      <w:r>
-        <w:rPr>
-          <w:rFonts w:ascii="Times New Roman" w:hAnsi="Times New Roman" w:cs="Times New Roman"/>
-          <w:sz w:val="24"/>
-          <w:szCs w:val="24"/>
-        </w:rPr>
-        <w:t>entre as imagens ou seja</w:t>
-      </w:r>
-      <w:proofErr w:type="gramEnd"/>
-      <w:r>
-        <w:rPr>
-          <w:rFonts w:ascii="Times New Roman" w:hAnsi="Times New Roman" w:cs="Times New Roman"/>
-          <w:sz w:val="24"/>
-          <w:szCs w:val="24"/>
-        </w:rPr>
-        <w:t xml:space="preserve"> lá qual o conteúdo que tenha dentro do grid.</w:t>
+        <w:t>-color entre as imagens ou seja lá qual o conteúdo que tenha dentro do grid.</w:t>
       </w:r>
     </w:p>
     <w:p>
@@ -2227,6 +2073,58 @@
           <w:szCs w:val="24"/>
         </w:rPr>
         <w:t xml:space="preserve"> </w:t>
+      </w:r>
+      <w:r>
+        <w:rPr>
+          <w:rFonts w:ascii="Times New Roman" w:hAnsi="Times New Roman" w:cs="Times New Roman"/>
+          <w:sz w:val="24"/>
+          <w:szCs w:val="24"/>
+        </w:rPr>
+        <w:t>O que aprendemos na aula:</w:t>
+      </w:r>
+    </w:p>
+    <w:p>
+      <w:pPr>
+        <w:pStyle w:val="PargrafodaLista"/>
+        <w:numPr>
+          <w:ilvl w:val="2"/>
+          <w:numId w:val="1"/>
+        </w:numPr>
+        <w:rPr>
+          <w:rFonts w:ascii="Times New Roman" w:hAnsi="Times New Roman" w:cs="Times New Roman"/>
+          <w:sz w:val="24"/>
+          <w:szCs w:val="24"/>
+        </w:rPr>
+      </w:pPr>
+      <w:r>
+        <w:rPr>
+          <w:rFonts w:ascii="Times New Roman" w:hAnsi="Times New Roman" w:cs="Times New Roman"/>
+          <w:sz w:val="24"/>
+          <w:szCs w:val="24"/>
+        </w:rPr>
+        <w:t>Que é possível haver um grid dentro de outro.</w:t>
+      </w:r>
+    </w:p>
+    <w:p>
+      <w:pPr>
+        <w:pStyle w:val="PargrafodaLista"/>
+        <w:numPr>
+          <w:ilvl w:val="2"/>
+          <w:numId w:val="1"/>
+        </w:numPr>
+        <w:rPr>
+          <w:rFonts w:ascii="Times New Roman" w:hAnsi="Times New Roman" w:cs="Times New Roman"/>
+          <w:sz w:val="24"/>
+          <w:szCs w:val="24"/>
+        </w:rPr>
+      </w:pPr>
+      <w:r>
+        <w:rPr>
+          <w:rFonts w:ascii="Times New Roman" w:hAnsi="Times New Roman" w:cs="Times New Roman"/>
+          <w:sz w:val="24"/>
+          <w:szCs w:val="24"/>
+        </w:rPr>
+        <w:t>Calcular largura.</w:t>
       </w:r>
     </w:p>
     <w:sectPr>

</xml_diff>

<commit_message>
Iniciando a aula 4 do CSS grid
Aula 4 – Estilizando o Cabeçalho, Menu e Rodapé
Ambiente preparado
</commit_message>
<xml_diff>
--- a/Formação HTML && CSS3/CSS Grid - Simplificando layouts/CSS Grid - Simplificando layouts.docx
+++ b/Formação HTML && CSS3/CSS Grid - Simplificando layouts/CSS Grid - Simplificando layouts.docx
@@ -106,15 +106,35 @@
           <w:sz w:val="24"/>
           <w:szCs w:val="24"/>
         </w:rPr>
-        <w:t>display: grid;</w:t>
-      </w:r>
-      <w:r>
-        <w:rPr>
-          <w:rFonts w:ascii="Times New Roman" w:hAnsi="Times New Roman" w:cs="Times New Roman"/>
-          <w:sz w:val="24"/>
-          <w:szCs w:val="24"/>
-        </w:rPr>
-        <w:t>, e fazer algumas outras configurações, determinando quais serão as áreas do cabeçalho, conteúdo e rodapé.</w:t>
+        <w:t xml:space="preserve">display: </w:t>
+      </w:r>
+      <w:proofErr w:type="gramStart"/>
+      <w:r>
+        <w:rPr>
+          <w:rFonts w:ascii="Times New Roman" w:hAnsi="Times New Roman" w:cs="Times New Roman"/>
+          <w:i/>
+          <w:iCs/>
+          <w:sz w:val="24"/>
+          <w:szCs w:val="24"/>
+        </w:rPr>
+        <w:t>grid;</w:t>
+      </w:r>
+      <w:r>
+        <w:rPr>
+          <w:rFonts w:ascii="Times New Roman" w:hAnsi="Times New Roman" w:cs="Times New Roman"/>
+          <w:sz w:val="24"/>
+          <w:szCs w:val="24"/>
+        </w:rPr>
+        <w:t>,</w:t>
+      </w:r>
+      <w:proofErr w:type="gramEnd"/>
+      <w:r>
+        <w:rPr>
+          <w:rFonts w:ascii="Times New Roman" w:hAnsi="Times New Roman" w:cs="Times New Roman"/>
+          <w:sz w:val="24"/>
+          <w:szCs w:val="24"/>
+        </w:rPr>
+        <w:t xml:space="preserve"> e fazer algumas outras configurações, determinando quais serão as áreas do cabeçalho, conteúdo e rodapé.</w:t>
       </w:r>
     </w:p>
     <w:p>
@@ -140,7 +160,16 @@
           <w:sz w:val="24"/>
           <w:szCs w:val="24"/>
         </w:rPr>
-        <w:t>Essas áreas são as classes colocadas em cada sessão/tag que você queira que sejam grids, como por exemplo as classe: .</w:t>
+        <w:t>Essas áreas são as classes colocadas em cada sessão/tag que você queira que sejam grids, como por exemplo as classe</w:t>
+      </w:r>
+      <w:proofErr w:type="gramStart"/>
+      <w:r>
+        <w:rPr>
+          <w:rFonts w:ascii="Times New Roman" w:hAnsi="Times New Roman" w:cs="Times New Roman"/>
+          <w:sz w:val="24"/>
+          <w:szCs w:val="24"/>
+        </w:rPr>
+        <w:t>: .</w:t>
       </w:r>
       <w:proofErr w:type="spellStart"/>
       <w:r>
@@ -152,6 +181,7 @@
         <w:t>cabecalho</w:t>
       </w:r>
       <w:proofErr w:type="spellEnd"/>
+      <w:proofErr w:type="gramEnd"/>
       <w:r>
         <w:rPr>
           <w:rFonts w:ascii="Times New Roman" w:hAnsi="Times New Roman" w:cs="Times New Roman"/>
@@ -350,6 +380,7 @@
         <w:t>rodape</w:t>
       </w:r>
       <w:proofErr w:type="spellEnd"/>
+      <w:proofErr w:type="gramStart"/>
       <w:r>
         <w:rPr>
           <w:rFonts w:ascii="Times New Roman" w:hAnsi="Times New Roman" w:cs="Times New Roman"/>
@@ -368,6 +399,7 @@
         </w:rPr>
         <w:t>.</w:t>
       </w:r>
+      <w:proofErr w:type="gramEnd"/>
     </w:p>
     <w:p>
       <w:pPr>
@@ -446,15 +478,35 @@
           <w:sz w:val="24"/>
           <w:szCs w:val="24"/>
         </w:rPr>
-        <w:t>: auto;</w:t>
-      </w:r>
-      <w:r>
-        <w:rPr>
-          <w:rFonts w:ascii="Times New Roman" w:hAnsi="Times New Roman" w:cs="Times New Roman"/>
-          <w:sz w:val="24"/>
-          <w:szCs w:val="24"/>
-        </w:rPr>
-        <w:t xml:space="preserve">, para </w:t>
+        <w:t xml:space="preserve">: </w:t>
+      </w:r>
+      <w:proofErr w:type="gramStart"/>
+      <w:r>
+        <w:rPr>
+          <w:rFonts w:ascii="Times New Roman" w:hAnsi="Times New Roman" w:cs="Times New Roman"/>
+          <w:i/>
+          <w:iCs/>
+          <w:sz w:val="24"/>
+          <w:szCs w:val="24"/>
+        </w:rPr>
+        <w:t>auto;</w:t>
+      </w:r>
+      <w:r>
+        <w:rPr>
+          <w:rFonts w:ascii="Times New Roman" w:hAnsi="Times New Roman" w:cs="Times New Roman"/>
+          <w:sz w:val="24"/>
+          <w:szCs w:val="24"/>
+        </w:rPr>
+        <w:t>,</w:t>
+      </w:r>
+      <w:proofErr w:type="gramEnd"/>
+      <w:r>
+        <w:rPr>
+          <w:rFonts w:ascii="Times New Roman" w:hAnsi="Times New Roman" w:cs="Times New Roman"/>
+          <w:sz w:val="24"/>
+          <w:szCs w:val="24"/>
+        </w:rPr>
+        <w:t xml:space="preserve"> para </w:t>
       </w:r>
       <w:proofErr w:type="spellStart"/>
       <w:r>
@@ -534,7 +586,18 @@
           <w:sz w:val="24"/>
           <w:szCs w:val="24"/>
         </w:rPr>
-        <w:t>: auto;</w:t>
+        <w:t xml:space="preserve">: </w:t>
+      </w:r>
+      <w:proofErr w:type="gramStart"/>
+      <w:r>
+        <w:rPr>
+          <w:rFonts w:ascii="Times New Roman" w:hAnsi="Times New Roman" w:cs="Times New Roman"/>
+          <w:i/>
+          <w:iCs/>
+          <w:sz w:val="24"/>
+          <w:szCs w:val="24"/>
+        </w:rPr>
+        <w:t>auto;</w:t>
       </w:r>
       <w:r>
         <w:rPr>
@@ -544,6 +607,7 @@
         </w:rPr>
         <w:t>.</w:t>
       </w:r>
+      <w:proofErr w:type="gramEnd"/>
       <w:r>
         <w:rPr>
           <w:rFonts w:ascii="Times New Roman" w:hAnsi="Times New Roman" w:cs="Times New Roman"/>
@@ -607,6 +671,7 @@
         <w:t xml:space="preserve">: 50px auto </w:t>
       </w:r>
       <w:proofErr w:type="spellStart"/>
+      <w:proofErr w:type="gramStart"/>
       <w:r>
         <w:rPr>
           <w:rFonts w:ascii="Times New Roman" w:hAnsi="Times New Roman" w:cs="Times New Roman"/>
@@ -634,7 +699,16 @@
           <w:sz w:val="24"/>
           <w:szCs w:val="24"/>
         </w:rPr>
-        <w:t>, no caso do nosso exemplo.</w:t>
+        <w:t>,</w:t>
+      </w:r>
+      <w:proofErr w:type="gramEnd"/>
+      <w:r>
+        <w:rPr>
+          <w:rFonts w:ascii="Times New Roman" w:hAnsi="Times New Roman" w:cs="Times New Roman"/>
+          <w:sz w:val="24"/>
+          <w:szCs w:val="24"/>
+        </w:rPr>
+        <w:t xml:space="preserve"> no caso do nosso exemplo.</w:t>
       </w:r>
     </w:p>
     <w:p>
@@ -695,6 +769,7 @@
         <w:t xml:space="preserve">: </w:t>
       </w:r>
       <w:proofErr w:type="spellStart"/>
+      <w:proofErr w:type="gramStart"/>
       <w:r>
         <w:rPr>
           <w:rFonts w:ascii="Times New Roman" w:hAnsi="Times New Roman" w:cs="Times New Roman"/>
@@ -722,7 +797,16 @@
           <w:sz w:val="24"/>
           <w:szCs w:val="24"/>
         </w:rPr>
-        <w:t xml:space="preserve">, em todas as tags que determinamos que serão áreas, colocando o nome referente ao que foi colocado na </w:t>
+        <w:t>,</w:t>
+      </w:r>
+      <w:proofErr w:type="gramEnd"/>
+      <w:r>
+        <w:rPr>
+          <w:rFonts w:ascii="Times New Roman" w:hAnsi="Times New Roman" w:cs="Times New Roman"/>
+          <w:sz w:val="24"/>
+          <w:szCs w:val="24"/>
+        </w:rPr>
+        <w:t xml:space="preserve"> em todas as tags que determinamos que serão áreas, colocando o nome referente ao que foi colocado na </w:t>
       </w:r>
       <w:proofErr w:type="spellStart"/>
       <w:r>
@@ -1088,6 +1172,7 @@
         </w:rPr>
         <w:t xml:space="preserve">: </w:t>
       </w:r>
+      <w:proofErr w:type="gramStart"/>
       <w:r>
         <w:rPr>
           <w:rFonts w:ascii="Times New Roman" w:hAnsi="Times New Roman" w:cs="Times New Roman"/>
@@ -1114,7 +1199,16 @@
           <w:sz w:val="24"/>
           <w:szCs w:val="24"/>
         </w:rPr>
-        <w:t>. Desse modo, carregando a imagem nas 2 primeiras linhas do grid referente à sua sessão.</w:t>
+        <w:t>.</w:t>
+      </w:r>
+      <w:proofErr w:type="gramEnd"/>
+      <w:r>
+        <w:rPr>
+          <w:rFonts w:ascii="Times New Roman" w:hAnsi="Times New Roman" w:cs="Times New Roman"/>
+          <w:sz w:val="24"/>
+          <w:szCs w:val="24"/>
+        </w:rPr>
+        <w:t xml:space="preserve"> Desse modo, carregando a imagem nas 2 primeiras linhas do grid referente à sua sessão.</w:t>
       </w:r>
     </w:p>
     <w:p>
@@ -1453,15 +1547,35 @@
           <w:sz w:val="24"/>
           <w:szCs w:val="24"/>
         </w:rPr>
-        <w:t>: início / fim;</w:t>
-      </w:r>
-      <w:r>
-        <w:rPr>
-          <w:rFonts w:ascii="Times New Roman" w:hAnsi="Times New Roman" w:cs="Times New Roman"/>
-          <w:sz w:val="24"/>
-          <w:szCs w:val="24"/>
-        </w:rPr>
-        <w:t>. Tem que separar pela barra, caso contrário não funciona.</w:t>
+        <w:t xml:space="preserve">: início / </w:t>
+      </w:r>
+      <w:proofErr w:type="gramStart"/>
+      <w:r>
+        <w:rPr>
+          <w:rFonts w:ascii="Times New Roman" w:hAnsi="Times New Roman" w:cs="Times New Roman"/>
+          <w:i/>
+          <w:iCs/>
+          <w:sz w:val="24"/>
+          <w:szCs w:val="24"/>
+        </w:rPr>
+        <w:t>fim;</w:t>
+      </w:r>
+      <w:r>
+        <w:rPr>
+          <w:rFonts w:ascii="Times New Roman" w:hAnsi="Times New Roman" w:cs="Times New Roman"/>
+          <w:sz w:val="24"/>
+          <w:szCs w:val="24"/>
+        </w:rPr>
+        <w:t>.</w:t>
+      </w:r>
+      <w:proofErr w:type="gramEnd"/>
+      <w:r>
+        <w:rPr>
+          <w:rFonts w:ascii="Times New Roman" w:hAnsi="Times New Roman" w:cs="Times New Roman"/>
+          <w:sz w:val="24"/>
+          <w:szCs w:val="24"/>
+        </w:rPr>
+        <w:t xml:space="preserve"> Tem que separar pela barra, caso contrário não funciona.</w:t>
       </w:r>
     </w:p>
     <w:p>
@@ -1509,7 +1623,29 @@
           <w:sz w:val="24"/>
           <w:szCs w:val="24"/>
         </w:rPr>
-        <w:t>-child(número){}</w:t>
+        <w:t>-child(número</w:t>
+      </w:r>
+      <w:proofErr w:type="gramStart"/>
+      <w:r>
+        <w:rPr>
+          <w:rFonts w:ascii="Times New Roman" w:hAnsi="Times New Roman" w:cs="Times New Roman"/>
+          <w:i/>
+          <w:iCs/>
+          <w:sz w:val="24"/>
+          <w:szCs w:val="24"/>
+        </w:rPr>
+        <w:t>){</w:t>
+      </w:r>
+      <w:proofErr w:type="gramEnd"/>
+      <w:r>
+        <w:rPr>
+          <w:rFonts w:ascii="Times New Roman" w:hAnsi="Times New Roman" w:cs="Times New Roman"/>
+          <w:i/>
+          <w:iCs/>
+          <w:sz w:val="24"/>
+          <w:szCs w:val="24"/>
+        </w:rPr>
+        <w:t>}</w:t>
       </w:r>
       <w:r>
         <w:rPr>
@@ -1863,7 +1999,25 @@
           <w:sz w:val="24"/>
           <w:szCs w:val="24"/>
         </w:rPr>
-        <w:t>-color entre as imagens ou seja lá qual o conteúdo que tenha dentro do grid.</w:t>
+        <w:t xml:space="preserve">-color </w:t>
+      </w:r>
+      <w:proofErr w:type="gramStart"/>
+      <w:r>
+        <w:rPr>
+          <w:rFonts w:ascii="Times New Roman" w:hAnsi="Times New Roman" w:cs="Times New Roman"/>
+          <w:sz w:val="24"/>
+          <w:szCs w:val="24"/>
+        </w:rPr>
+        <w:t>entre as imagens ou seja</w:t>
+      </w:r>
+      <w:proofErr w:type="gramEnd"/>
+      <w:r>
+        <w:rPr>
+          <w:rFonts w:ascii="Times New Roman" w:hAnsi="Times New Roman" w:cs="Times New Roman"/>
+          <w:sz w:val="24"/>
+          <w:szCs w:val="24"/>
+        </w:rPr>
+        <w:t xml:space="preserve"> lá qual o conteúdo que tenha dentro do grid.</w:t>
       </w:r>
     </w:p>
     <w:p>
@@ -2125,6 +2279,70 @@
           <w:szCs w:val="24"/>
         </w:rPr>
         <w:t>Calcular largura.</w:t>
+      </w:r>
+    </w:p>
+    <w:p>
+      <w:pPr>
+        <w:pStyle w:val="PargrafodaLista"/>
+        <w:ind w:left="1800"/>
+        <w:rPr>
+          <w:rFonts w:ascii="Times New Roman" w:hAnsi="Times New Roman" w:cs="Times New Roman"/>
+          <w:sz w:val="24"/>
+          <w:szCs w:val="24"/>
+        </w:rPr>
+      </w:pPr>
+    </w:p>
+    <w:p>
+      <w:pPr>
+        <w:pStyle w:val="PargrafodaLista"/>
+        <w:numPr>
+          <w:ilvl w:val="0"/>
+          <w:numId w:val="1"/>
+        </w:numPr>
+        <w:rPr>
+          <w:rFonts w:ascii="Times New Roman" w:hAnsi="Times New Roman" w:cs="Times New Roman"/>
+          <w:b/>
+          <w:bCs/>
+          <w:sz w:val="24"/>
+          <w:szCs w:val="24"/>
+          <w:u w:val="single"/>
+        </w:rPr>
+      </w:pPr>
+      <w:r>
+        <w:rPr>
+          <w:rFonts w:ascii="Times New Roman" w:hAnsi="Times New Roman" w:cs="Times New Roman"/>
+          <w:b/>
+          <w:bCs/>
+          <w:sz w:val="24"/>
+          <w:szCs w:val="24"/>
+          <w:u w:val="single"/>
+        </w:rPr>
+        <w:t>Aula 4 – Estilizando o Cabeçalho, Menu e Rodapé:</w:t>
+      </w:r>
+    </w:p>
+    <w:p>
+      <w:pPr>
+        <w:pStyle w:val="PargrafodaLista"/>
+        <w:numPr>
+          <w:ilvl w:val="1"/>
+          <w:numId w:val="1"/>
+        </w:numPr>
+        <w:rPr>
+          <w:rFonts w:ascii="Times New Roman" w:hAnsi="Times New Roman" w:cs="Times New Roman"/>
+          <w:b/>
+          <w:bCs/>
+          <w:sz w:val="24"/>
+          <w:szCs w:val="24"/>
+          <w:u w:val="single"/>
+        </w:rPr>
+      </w:pPr>
+      <w:r>
+        <w:rPr>
+          <w:rFonts w:ascii="Times New Roman" w:hAnsi="Times New Roman" w:cs="Times New Roman"/>
+          <w:sz w:val="24"/>
+          <w:szCs w:val="24"/>
+        </w:rPr>
+        <w:t xml:space="preserve"> </w:t>
       </w:r>
     </w:p>
     <w:sectPr>

</xml_diff>

<commit_message>
Finalização da aula 4
Tópico do que foi aprendido adicionado no word
</commit_message>
<xml_diff>
--- a/Formação HTML && CSS3/CSS Grid - Simplificando layouts/CSS Grid - Simplificando layouts.docx
+++ b/Formação HTML && CSS3/CSS Grid - Simplificando layouts/CSS Grid - Simplificando layouts.docx
@@ -2343,6 +2343,188 @@
           <w:szCs w:val="24"/>
         </w:rPr>
         <w:t xml:space="preserve"> </w:t>
+      </w:r>
+      <w:r>
+        <w:rPr>
+          <w:rFonts w:ascii="Times New Roman" w:hAnsi="Times New Roman" w:cs="Times New Roman"/>
+          <w:sz w:val="24"/>
+          <w:szCs w:val="24"/>
+        </w:rPr>
+        <w:t xml:space="preserve">Para adicionar o símbolo de copyright usamos: </w:t>
+      </w:r>
+      <w:r>
+        <w:rPr>
+          <w:rFonts w:ascii="Times New Roman" w:hAnsi="Times New Roman" w:cs="Times New Roman"/>
+          <w:b/>
+          <w:bCs/>
+          <w:i/>
+          <w:iCs/>
+          <w:sz w:val="24"/>
+          <w:szCs w:val="24"/>
+        </w:rPr>
+        <w:t>&amp;</w:t>
+      </w:r>
+      <w:proofErr w:type="spellStart"/>
+      <w:r>
+        <w:rPr>
+          <w:rFonts w:ascii="Times New Roman" w:hAnsi="Times New Roman" w:cs="Times New Roman"/>
+          <w:b/>
+          <w:bCs/>
+          <w:i/>
+          <w:iCs/>
+          <w:sz w:val="24"/>
+          <w:szCs w:val="24"/>
+        </w:rPr>
+        <w:t>copy</w:t>
+      </w:r>
+      <w:proofErr w:type="spellEnd"/>
+      <w:r>
+        <w:rPr>
+          <w:rFonts w:ascii="Times New Roman" w:hAnsi="Times New Roman" w:cs="Times New Roman"/>
+          <w:b/>
+          <w:bCs/>
+          <w:i/>
+          <w:iCs/>
+          <w:sz w:val="24"/>
+          <w:szCs w:val="24"/>
+        </w:rPr>
+        <w:t>;</w:t>
+      </w:r>
+      <w:r>
+        <w:rPr>
+          <w:rFonts w:ascii="Times New Roman" w:hAnsi="Times New Roman" w:cs="Times New Roman"/>
+          <w:sz w:val="24"/>
+          <w:szCs w:val="24"/>
+        </w:rPr>
+        <w:t xml:space="preserve"> no texto do html.</w:t>
+      </w:r>
+    </w:p>
+    <w:p>
+      <w:pPr>
+        <w:pStyle w:val="PargrafodaLista"/>
+        <w:numPr>
+          <w:ilvl w:val="1"/>
+          <w:numId w:val="1"/>
+        </w:numPr>
+        <w:rPr>
+          <w:rFonts w:ascii="Times New Roman" w:hAnsi="Times New Roman" w:cs="Times New Roman"/>
+          <w:sz w:val="24"/>
+          <w:szCs w:val="24"/>
+        </w:rPr>
+      </w:pPr>
+      <w:r>
+        <w:rPr>
+          <w:rFonts w:ascii="Times New Roman" w:hAnsi="Times New Roman" w:cs="Times New Roman"/>
+          <w:sz w:val="24"/>
+          <w:szCs w:val="24"/>
+        </w:rPr>
+        <w:t>O que aprendemos na aula:</w:t>
+      </w:r>
+    </w:p>
+    <w:p>
+      <w:pPr>
+        <w:pStyle w:val="PargrafodaLista"/>
+        <w:numPr>
+          <w:ilvl w:val="2"/>
+          <w:numId w:val="1"/>
+        </w:numPr>
+        <w:rPr>
+          <w:rFonts w:ascii="Times New Roman" w:hAnsi="Times New Roman" w:cs="Times New Roman"/>
+          <w:sz w:val="24"/>
+          <w:szCs w:val="24"/>
+        </w:rPr>
+      </w:pPr>
+      <w:r>
+        <w:rPr>
+          <w:rFonts w:ascii="Times New Roman" w:hAnsi="Times New Roman" w:cs="Times New Roman"/>
+          <w:sz w:val="24"/>
+          <w:szCs w:val="24"/>
+        </w:rPr>
+        <w:t>Centralizar conteúdo.</w:t>
+      </w:r>
+    </w:p>
+    <w:p>
+      <w:pPr>
+        <w:pStyle w:val="PargrafodaLista"/>
+        <w:numPr>
+          <w:ilvl w:val="2"/>
+          <w:numId w:val="1"/>
+        </w:numPr>
+        <w:rPr>
+          <w:rFonts w:ascii="Times New Roman" w:hAnsi="Times New Roman" w:cs="Times New Roman"/>
+          <w:sz w:val="24"/>
+          <w:szCs w:val="24"/>
+        </w:rPr>
+      </w:pPr>
+      <w:r>
+        <w:rPr>
+          <w:rFonts w:ascii="Times New Roman" w:hAnsi="Times New Roman" w:cs="Times New Roman"/>
+          <w:sz w:val="24"/>
+          <w:szCs w:val="24"/>
+        </w:rPr>
+        <w:t>Adicionar bordas.</w:t>
+      </w:r>
+    </w:p>
+    <w:p>
+      <w:pPr>
+        <w:pStyle w:val="PargrafodaLista"/>
+        <w:numPr>
+          <w:ilvl w:val="2"/>
+          <w:numId w:val="1"/>
+        </w:numPr>
+        <w:rPr>
+          <w:rFonts w:ascii="Times New Roman" w:hAnsi="Times New Roman" w:cs="Times New Roman"/>
+          <w:sz w:val="24"/>
+          <w:szCs w:val="24"/>
+        </w:rPr>
+      </w:pPr>
+      <w:r>
+        <w:rPr>
+          <w:rFonts w:ascii="Times New Roman" w:hAnsi="Times New Roman" w:cs="Times New Roman"/>
+          <w:sz w:val="24"/>
+          <w:szCs w:val="24"/>
+        </w:rPr>
+        <w:t xml:space="preserve">Aplicar estilo no </w:t>
+      </w:r>
+      <w:proofErr w:type="spellStart"/>
+      <w:r>
+        <w:rPr>
+          <w:rFonts w:ascii="Times New Roman" w:hAnsi="Times New Roman" w:cs="Times New Roman"/>
+          <w:sz w:val="24"/>
+          <w:szCs w:val="24"/>
+        </w:rPr>
+        <w:t>hover</w:t>
+      </w:r>
+      <w:proofErr w:type="spellEnd"/>
+      <w:r>
+        <w:rPr>
+          <w:rFonts w:ascii="Times New Roman" w:hAnsi="Times New Roman" w:cs="Times New Roman"/>
+          <w:sz w:val="24"/>
+          <w:szCs w:val="24"/>
+        </w:rPr>
+        <w:t xml:space="preserve"> do mouse.</w:t>
+      </w:r>
+    </w:p>
+    <w:p>
+      <w:pPr>
+        <w:pStyle w:val="PargrafodaLista"/>
+        <w:numPr>
+          <w:ilvl w:val="2"/>
+          <w:numId w:val="1"/>
+        </w:numPr>
+        <w:rPr>
+          <w:rFonts w:ascii="Times New Roman" w:hAnsi="Times New Roman" w:cs="Times New Roman"/>
+          <w:sz w:val="24"/>
+          <w:szCs w:val="24"/>
+        </w:rPr>
+      </w:pPr>
+      <w:r>
+        <w:rPr>
+          <w:rFonts w:ascii="Times New Roman" w:hAnsi="Times New Roman" w:cs="Times New Roman"/>
+          <w:sz w:val="24"/>
+          <w:szCs w:val="24"/>
+        </w:rPr>
+        <w:t>Adicionar símbolo de copyright.</w:t>
       </w:r>
     </w:p>
     <w:sectPr>

</xml_diff>

<commit_message>
Iniciando a aula 5 e última
Aula 5 – Deixando o Site Responsivo
Ambiente totalmente preparado
</commit_message>
<xml_diff>
--- a/Formação HTML && CSS3/CSS Grid - Simplificando layouts/CSS Grid - Simplificando layouts.docx
+++ b/Formação HTML && CSS3/CSS Grid - Simplificando layouts/CSS Grid - Simplificando layouts.docx
@@ -2037,8 +2037,6 @@
       <w:r>
         <w:rPr>
           <w:rFonts w:ascii="Times New Roman" w:hAnsi="Times New Roman" w:cs="Times New Roman"/>
-          <w:b/>
-          <w:bCs/>
           <w:sz w:val="24"/>
           <w:szCs w:val="24"/>
         </w:rPr>
@@ -2047,8 +2045,6 @@
       <w:r>
         <w:rPr>
           <w:rFonts w:ascii="Times New Roman" w:hAnsi="Times New Roman" w:cs="Times New Roman"/>
-          <w:b/>
-          <w:bCs/>
           <w:sz w:val="24"/>
           <w:szCs w:val="24"/>
         </w:rPr>
@@ -2201,7 +2197,51 @@
           <w:szCs w:val="24"/>
           <w:u w:val="single"/>
         </w:rPr>
-        <w:t>Aula 3 – Estilizando a sessão de populares:</w:t>
+        <w:t xml:space="preserve">Aula 3 – Estilizando a </w:t>
+      </w:r>
+      <w:r>
+        <w:rPr>
+          <w:rFonts w:ascii="Times New Roman" w:hAnsi="Times New Roman" w:cs="Times New Roman"/>
+          <w:b/>
+          <w:bCs/>
+          <w:sz w:val="24"/>
+          <w:szCs w:val="24"/>
+          <w:u w:val="single"/>
+        </w:rPr>
+        <w:t>S</w:t>
+      </w:r>
+      <w:r>
+        <w:rPr>
+          <w:rFonts w:ascii="Times New Roman" w:hAnsi="Times New Roman" w:cs="Times New Roman"/>
+          <w:b/>
+          <w:bCs/>
+          <w:sz w:val="24"/>
+          <w:szCs w:val="24"/>
+          <w:u w:val="single"/>
+        </w:rPr>
+        <w:t xml:space="preserve">essão de </w:t>
+      </w:r>
+      <w:r>
+        <w:rPr>
+          <w:rFonts w:ascii="Times New Roman" w:hAnsi="Times New Roman" w:cs="Times New Roman"/>
+          <w:b/>
+          <w:bCs/>
+          <w:sz w:val="24"/>
+          <w:szCs w:val="24"/>
+          <w:u w:val="single"/>
+        </w:rPr>
+        <w:t>P</w:t>
+      </w:r>
+      <w:r>
+        <w:rPr>
+          <w:rFonts w:ascii="Times New Roman" w:hAnsi="Times New Roman" w:cs="Times New Roman"/>
+          <w:b/>
+          <w:bCs/>
+          <w:sz w:val="24"/>
+          <w:szCs w:val="24"/>
+          <w:u w:val="single"/>
+        </w:rPr>
+        <w:t>opulares:</w:t>
       </w:r>
     </w:p>
     <w:p>
@@ -2525,6 +2565,71 @@
           <w:szCs w:val="24"/>
         </w:rPr>
         <w:t>Adicionar símbolo de copyright.</w:t>
+      </w:r>
+    </w:p>
+    <w:p>
+      <w:pPr>
+        <w:pStyle w:val="PargrafodaLista"/>
+        <w:ind w:left="1800"/>
+        <w:rPr>
+          <w:rFonts w:ascii="Times New Roman" w:hAnsi="Times New Roman" w:cs="Times New Roman"/>
+          <w:sz w:val="24"/>
+          <w:szCs w:val="24"/>
+        </w:rPr>
+      </w:pPr>
+    </w:p>
+    <w:p>
+      <w:pPr>
+        <w:pStyle w:val="PargrafodaLista"/>
+        <w:numPr>
+          <w:ilvl w:val="0"/>
+          <w:numId w:val="1"/>
+        </w:numPr>
+        <w:rPr>
+          <w:rFonts w:ascii="Times New Roman" w:hAnsi="Times New Roman" w:cs="Times New Roman"/>
+          <w:b/>
+          <w:bCs/>
+          <w:sz w:val="24"/>
+          <w:szCs w:val="24"/>
+          <w:u w:val="single"/>
+        </w:rPr>
+      </w:pPr>
+      <w:r>
+        <w:rPr>
+          <w:rFonts w:ascii="Times New Roman" w:hAnsi="Times New Roman" w:cs="Times New Roman"/>
+          <w:b/>
+          <w:bCs/>
+          <w:sz w:val="24"/>
+          <w:szCs w:val="24"/>
+          <w:u w:val="single"/>
+        </w:rPr>
+        <w:lastRenderedPageBreak/>
+        <w:t>Aula 5 – Deixando o Site Responsivo:</w:t>
+      </w:r>
+    </w:p>
+    <w:p>
+      <w:pPr>
+        <w:pStyle w:val="PargrafodaLista"/>
+        <w:numPr>
+          <w:ilvl w:val="1"/>
+          <w:numId w:val="1"/>
+        </w:numPr>
+        <w:rPr>
+          <w:rFonts w:ascii="Times New Roman" w:hAnsi="Times New Roman" w:cs="Times New Roman"/>
+          <w:b/>
+          <w:bCs/>
+          <w:sz w:val="24"/>
+          <w:szCs w:val="24"/>
+          <w:u w:val="single"/>
+        </w:rPr>
+      </w:pPr>
+      <w:r>
+        <w:rPr>
+          <w:rFonts w:ascii="Times New Roman" w:hAnsi="Times New Roman" w:cs="Times New Roman"/>
+          <w:sz w:val="24"/>
+          <w:szCs w:val="24"/>
+        </w:rPr>
+        <w:t xml:space="preserve"> </w:t>
       </w:r>
     </w:p>
     <w:sectPr>

</xml_diff>

<commit_message>
Finalização da aula 5 e do curso de CSS Grid
Terminei a última aula e coloquei o que aprendemos na aula 5, além de um site de jogo para praticarmos. Finalizamos mais um curso.
</commit_message>
<xml_diff>
--- a/Formação HTML && CSS3/CSS Grid - Simplificando layouts/CSS Grid - Simplificando layouts.docx
+++ b/Formação HTML && CSS3/CSS Grid - Simplificando layouts/CSS Grid - Simplificando layouts.docx
@@ -1717,6 +1717,124 @@
           <w:szCs w:val="24"/>
         </w:rPr>
         <w:t xml:space="preserve"> Podemos tirar as configurações de grid que seriam padrão no nosso site e colocar na parte de responsividade de cada elemento, onde diz que quando o tamanho de tela for o maior, elas irão se aplicar.</w:t>
+      </w:r>
+    </w:p>
+    <w:p>
+      <w:pPr>
+        <w:pStyle w:val="PargrafodaLista"/>
+        <w:numPr>
+          <w:ilvl w:val="1"/>
+          <w:numId w:val="1"/>
+        </w:numPr>
+        <w:rPr>
+          <w:rFonts w:ascii="Times New Roman" w:hAnsi="Times New Roman" w:cs="Times New Roman"/>
+          <w:b/>
+          <w:bCs/>
+          <w:sz w:val="24"/>
+          <w:szCs w:val="24"/>
+          <w:u w:val="single"/>
+        </w:rPr>
+      </w:pPr>
+      <w:r>
+        <w:rPr>
+          <w:rFonts w:ascii="Times New Roman" w:hAnsi="Times New Roman" w:cs="Times New Roman"/>
+          <w:sz w:val="24"/>
+          <w:szCs w:val="24"/>
+        </w:rPr>
+        <w:t xml:space="preserve">Site de jogo para praticar o CSS – Grid, igual ao FlexBox: </w:t>
+      </w:r>
+      <w:hyperlink r:id="rId5" w:history="1">
+        <w:r>
+          <w:rPr>
+            <w:rStyle w:val="Hyperlink"/>
+            <w:rFonts w:ascii="Times New Roman" w:hAnsi="Times New Roman" w:cs="Times New Roman"/>
+            <w:sz w:val="24"/>
+            <w:szCs w:val="24"/>
+          </w:rPr>
+          <w:t>https://cssgridgarden.com</w:t>
+        </w:r>
+      </w:hyperlink>
+      <w:r>
+        <w:rPr>
+          <w:rFonts w:ascii="Times New Roman" w:hAnsi="Times New Roman" w:cs="Times New Roman"/>
+          <w:sz w:val="24"/>
+          <w:szCs w:val="24"/>
+        </w:rPr>
+        <w:t xml:space="preserve"> </w:t>
+      </w:r>
+    </w:p>
+    <w:p>
+      <w:pPr>
+        <w:pStyle w:val="PargrafodaLista"/>
+        <w:numPr>
+          <w:ilvl w:val="1"/>
+          <w:numId w:val="1"/>
+        </w:numPr>
+        <w:rPr>
+          <w:rFonts w:ascii="Times New Roman" w:hAnsi="Times New Roman" w:cs="Times New Roman"/>
+          <w:sz w:val="24"/>
+          <w:szCs w:val="24"/>
+        </w:rPr>
+      </w:pPr>
+      <w:r>
+        <w:rPr>
+          <w:rFonts w:ascii="Times New Roman" w:hAnsi="Times New Roman" w:cs="Times New Roman"/>
+          <w:sz w:val="24"/>
+          <w:szCs w:val="24"/>
+        </w:rPr>
+        <w:t xml:space="preserve">O que aprendemos na aula: </w:t>
+      </w:r>
+    </w:p>
+    <w:p>
+      <w:pPr>
+        <w:pStyle w:val="PargrafodaLista"/>
+        <w:numPr>
+          <w:ilvl w:val="2"/>
+          <w:numId w:val="1"/>
+        </w:numPr>
+        <w:rPr>
+          <w:rFonts w:ascii="Times New Roman" w:hAnsi="Times New Roman" w:cs="Times New Roman"/>
+          <w:sz w:val="24"/>
+          <w:szCs w:val="24"/>
+        </w:rPr>
+      </w:pPr>
+      <w:r>
+        <w:rPr>
+          <w:rFonts w:ascii="Times New Roman" w:hAnsi="Times New Roman" w:cs="Times New Roman"/>
+          <w:sz w:val="24"/>
+          <w:szCs w:val="24"/>
+        </w:rPr>
+        <w:t>Utilizar media queries para deixar site responsivo.</w:t>
+      </w:r>
+    </w:p>
+    <w:p>
+      <w:pPr>
+        <w:pStyle w:val="PargrafodaLista"/>
+        <w:numPr>
+          <w:ilvl w:val="2"/>
+          <w:numId w:val="1"/>
+        </w:numPr>
+        <w:rPr>
+          <w:rFonts w:ascii="Times New Roman" w:hAnsi="Times New Roman" w:cs="Times New Roman"/>
+          <w:sz w:val="24"/>
+          <w:szCs w:val="24"/>
+        </w:rPr>
+      </w:pPr>
+      <w:r>
+        <w:rPr>
+          <w:rFonts w:ascii="Times New Roman" w:hAnsi="Times New Roman" w:cs="Times New Roman"/>
+          <w:sz w:val="24"/>
+          <w:szCs w:val="24"/>
+        </w:rPr>
+        <w:t>Aplicar diferentes regras para diferentes telas</w:t>
+      </w:r>
+      <w:r>
+        <w:rPr>
+          <w:rFonts w:ascii="Times New Roman" w:hAnsi="Times New Roman" w:cs="Times New Roman"/>
+          <w:sz w:val="24"/>
+          <w:szCs w:val="24"/>
+        </w:rPr>
+        <w:t>.</w:t>
       </w:r>
     </w:p>
     <w:sectPr>
@@ -2334,6 +2452,29 @@
       <w:contextualSpacing/>
     </w:pPr>
   </w:style>
+  <w:style w:type="character" w:styleId="Hyperlink">
+    <w:name w:val="Hyperlink"/>
+    <w:basedOn w:val="Fontepargpadro"/>
+    <w:uiPriority w:val="99"/>
+    <w:unhideWhenUsed/>
+    <w:rsid w:val="00F75C45"/>
+    <w:rPr>
+      <w:color w:val="0563C1" w:themeColor="hyperlink"/>
+      <w:u w:val="single"/>
+    </w:rPr>
+  </w:style>
+  <w:style w:type="character" w:styleId="MenoPendente">
+    <w:name w:val="Unresolved Mention"/>
+    <w:basedOn w:val="Fontepargpadro"/>
+    <w:uiPriority w:val="99"/>
+    <w:semiHidden/>
+    <w:unhideWhenUsed/>
+    <w:rsid w:val="00F75C45"/>
+    <w:rPr>
+      <w:color w:val="605E5C"/>
+      <w:shd w:val="clear" w:color="auto" w:fill="E1DFDD"/>
+    </w:rPr>
+  </w:style>
 </w:styles>
 </file>
 

</xml_diff>